<commit_message>
final revisions to draft 1
</commit_message>
<xml_diff>
--- a/paper/FordNavaTan_Draft1.docx
+++ b/paper/FordNavaTan_Draft1.docx
@@ -1,6 +1,6 @@
 
 <file path=word/document.xml><?xml version="1.0" encoding="utf-8"?>
-<w:document xmlns:wpc="http://schemas.microsoft.com/office/word/2010/wordprocessingCanvas" xmlns:cx="http://schemas.microsoft.com/office/drawing/2014/chartex" xmlns:cx1="http://schemas.microsoft.com/office/drawing/2015/9/8/chartex" xmlns:cx2="http://schemas.microsoft.com/office/drawing/2015/10/21/chartex" xmlns:cx3="http://schemas.microsoft.com/office/drawing/2016/5/9/chartex" xmlns:cx4="http://schemas.microsoft.com/office/drawing/2016/5/10/chartex" xmlns:cx5="http://schemas.microsoft.com/office/drawing/2016/5/11/chartex" xmlns:cx6="http://schemas.microsoft.com/office/drawing/2016/5/12/chartex" xmlns:cx7="http://schemas.microsoft.com/office/drawing/2016/5/13/chartex" xmlns:cx8="http://schemas.microsoft.com/office/drawing/2016/5/14/chartex" xmlns:mc="http://schemas.openxmlformats.org/markup-compatibility/2006" xmlns:aink="http://schemas.microsoft.com/office/drawing/2016/ink" xmlns:am3d="http://schemas.microsoft.com/office/drawing/2017/model3d" xmlns:o="urn:schemas-microsoft-com:office:office" xmlns:r="http://schemas.openxmlformats.org/officeDocument/2006/relationships" xmlns:m="http://schemas.openxmlformats.org/officeDocument/2006/math" xmlns:v="urn:schemas-microsoft-com:vml" xmlns:wp14="http://schemas.microsoft.com/office/word/2010/wordprocessingDrawing" xmlns:wp="http://schemas.openxmlformats.org/drawingml/2006/wordprocessingDrawing" xmlns:w10="urn:schemas-microsoft-com:office:word" xmlns:w="http://schemas.openxmlformats.org/wordprocessingml/2006/main" xmlns:w14="http://schemas.microsoft.com/office/word/2010/wordml" xmlns:w15="http://schemas.microsoft.com/office/word/2012/wordml" xmlns:w16cex="http://schemas.microsoft.com/office/word/2018/wordml/cex" xmlns:w16cid="http://schemas.microsoft.com/office/word/2016/wordml/cid" xmlns:w16="http://schemas.microsoft.com/office/word/2018/wordml" xmlns:w16se="http://schemas.microsoft.com/office/word/2015/wordml/symex" xmlns:wpg="http://schemas.microsoft.com/office/word/2010/wordprocessingGroup" xmlns:wpi="http://schemas.microsoft.com/office/word/2010/wordprocessingInk" xmlns:wne="http://schemas.microsoft.com/office/word/2006/wordml" xmlns:wps="http://schemas.microsoft.com/office/word/2010/wordprocessingShape" mc:Ignorable="w14 w15 w16se w16cid w16 w16cex wp14">
+<w:document xmlns:wpc="http://schemas.microsoft.com/office/word/2010/wordprocessingCanvas" xmlns:cx="http://schemas.microsoft.com/office/drawing/2014/chartex" xmlns:cx1="http://schemas.microsoft.com/office/drawing/2015/9/8/chartex" xmlns:cx2="http://schemas.microsoft.com/office/drawing/2015/10/21/chartex" xmlns:cx3="http://schemas.microsoft.com/office/drawing/2016/5/9/chartex" xmlns:cx4="http://schemas.microsoft.com/office/drawing/2016/5/10/chartex" xmlns:cx5="http://schemas.microsoft.com/office/drawing/2016/5/11/chartex" xmlns:mc="http://schemas.openxmlformats.org/markup-compatibility/2006" xmlns:o="urn:schemas-microsoft-com:office:office" xmlns:r="http://schemas.openxmlformats.org/officeDocument/2006/relationships" xmlns:m="http://schemas.openxmlformats.org/officeDocument/2006/math" xmlns:v="urn:schemas-microsoft-com:vml" xmlns:wp14="http://schemas.microsoft.com/office/word/2010/wordprocessingDrawing" xmlns:wp="http://schemas.openxmlformats.org/drawingml/2006/wordprocessingDrawing" xmlns:w10="urn:schemas-microsoft-com:office:word" xmlns:w="http://schemas.openxmlformats.org/wordprocessingml/2006/main" xmlns:w14="http://schemas.microsoft.com/office/word/2010/wordml" xmlns:w15="http://schemas.microsoft.com/office/word/2012/wordml" xmlns:w16se="http://schemas.microsoft.com/office/word/2015/wordml/symex" xmlns:wpg="http://schemas.microsoft.com/office/word/2010/wordprocessingGroup" xmlns:wpi="http://schemas.microsoft.com/office/word/2010/wordprocessingInk" xmlns:wne="http://schemas.microsoft.com/office/word/2006/wordml" xmlns:wps="http://schemas.microsoft.com/office/word/2010/wordprocessingShape" mc:Ignorable="w14 w15 w16se wp14">
   <w:body>
     <w:p>
       <w:pPr>
@@ -148,25 +148,7 @@
           <w:color w:val="000000"/>
           <w:szCs w:val="18"/>
         </w:rPr>
-        <w:t xml:space="preserve">his paper covers the development, testing, and implementation of an automatic framework for analyzing and forecasting demand for an </w:t>
-      </w:r>
-      <w:proofErr w:type="gramStart"/>
-      <w:r>
-        <w:rPr>
-          <w:rFonts w:ascii="Times New Roman" w:hAnsi="Times New Roman"/>
-          <w:color w:val="000000"/>
-          <w:szCs w:val="18"/>
-        </w:rPr>
-        <w:t>alcoholic beverage distributor’s products</w:t>
-      </w:r>
-      <w:proofErr w:type="gramEnd"/>
-      <w:r>
-        <w:rPr>
-          <w:rFonts w:ascii="Times New Roman" w:hAnsi="Times New Roman"/>
-          <w:color w:val="000000"/>
-          <w:szCs w:val="18"/>
-        </w:rPr>
-        <w:t xml:space="preserve"> at varying levels of granularity. Rather than look at macroscale geographic demand for a product from a distribution center, this framework will look at the localized customer level demand for that product before aggregating total demand. The approach will better capture individual behavior variations in each customer and allow for a more accurate estimation of the total monthly demand for that product. To best account for each product’s influencing factors, each product is analyzed separately per customer with both traditional time series and machine learning models to identify the best performing forecast results. </w:t>
+        <w:t xml:space="preserve">his paper covers the development, testing, and implementation of an automatic framework for analyzing and forecasting demand for an alcoholic beverage distributor’s products at varying levels of granularity. Rather than look at macroscale geographic demand for a product from a distribution center, this framework will look at the localized customer level demand for that product before aggregating total demand. The approach will better capture individual behavior variations in each customer and allow for a more accurate estimation of the total monthly demand for that product. To best account for each product’s influencing factors, each product is analyzed separately per customer with both traditional time series and machine learning models to identify the best performing forecast results. </w:t>
       </w:r>
       <w:r>
         <w:rPr>
@@ -255,15 +237,7 @@
         <w:t>aving too much supply on-hand can lead to excess storage costs, while not having enough supply on-hand leaves revenue on the table</w:t>
       </w:r>
       <w:r>
-        <w:t xml:space="preserve">. In the United States, getting alcoholic beverages from producer to consumer is a three-tiered distribution process where a producer sells directly to a wholesale distributor who, in turn, sells to a direct retailer that then sells to a consumer. Predicting retail demand, or forecasting demand, for a wholesale distributor can be a valuable tool, which would allow the distributor to </w:t>
-      </w:r>
-      <w:proofErr w:type="gramStart"/>
-      <w:r>
-        <w:t>more accurately stock its inventory</w:t>
-      </w:r>
-      <w:proofErr w:type="gramEnd"/>
-      <w:r>
-        <w:t xml:space="preserve"> throughout the year. Demand forecasting is particularly valuable when dealing with a perishable product like beer</w:t>
+        <w:t>. In the United States, getting alcoholic beverages from producer to consumer is a three-tiered distribution process where a producer sells directly to a wholesale distributor who, in turn, sells to a direct retailer that then sells to a consumer. Predicting retail demand, or forecasting demand, for a wholesale distributor can be a valuable tool, which would allow the distributor to more accurately stock its inventory throughout the year. Demand forecasting is particularly valuable when dealing with a perishable product like beer</w:t>
       </w:r>
       <w:r>
         <w:t>, which may be discarded by</w:t>
@@ -308,27 +282,11 @@
         <w:lastRenderedPageBreak/>
         <w:t xml:space="preserve">demand forecasting where all product/customer combinations are forecasted and a winning model is selected </w:t>
       </w:r>
-      <w:commentRangeStart w:id="1"/>
-      <w:r>
-        <w:t>automatically</w:t>
-      </w:r>
-      <w:commentRangeEnd w:id="1"/>
-      <w:r>
-        <w:rPr>
-          <w:rStyle w:val="CommentReference"/>
-        </w:rPr>
-        <w:commentReference w:id="1"/>
-      </w:r>
-      <w:r>
-        <w:t xml:space="preserve">, </w:t>
-      </w:r>
-      <w:proofErr w:type="gramStart"/>
-      <w:r>
-        <w:t>taking into account</w:t>
-      </w:r>
-      <w:proofErr w:type="gramEnd"/>
-      <w:r>
-        <w:t xml:space="preserve"> stationarity and white noise.</w:t>
+      <w:r>
+        <w:t>with no supervision</w:t>
+      </w:r>
+      <w:r>
+        <w:t>, taking into account stationarity and white noise.</w:t>
       </w:r>
       <w:r>
         <w:t xml:space="preserve"> </w:t>
@@ -675,24 +633,23 @@
       <w:r>
         <w:t xml:space="preserve">learning models do not typically suffer from the same constraints. </w:t>
       </w:r>
-      <w:commentRangeStart w:id="2"/>
-      <w:r>
-        <w:t>Take, for example, a</w:t>
-      </w:r>
-      <w:r>
-        <w:t>rtificial neural network modeling scheme</w:t>
-      </w:r>
-      <w:r>
-        <w:t>s</w:t>
-      </w:r>
-      <w:r>
-        <w:t xml:space="preserve"> based on the generalized regression neural network (GRNN</w:t>
+      <w:r>
+        <w:t>A</w:t>
+      </w:r>
+      <w:r>
+        <w:t xml:space="preserve"> generalized regression neural network (GRNN</w:t>
       </w:r>
       <w:r>
         <w:t>)</w:t>
       </w:r>
       <w:r>
-        <w:t xml:space="preserve"> [</w:t>
+        <w:t xml:space="preserve"> </w:t>
+      </w:r>
+      <w:r>
+        <w:t xml:space="preserve">is a fast-learning model with a single design parameter that does not rely on the assumption of stationarity </w:t>
+      </w:r>
+      <w:r>
+        <w:t>[</w:t>
       </w:r>
       <w:r>
         <w:t>5</w:t>
@@ -701,32 +658,7 @@
         <w:t>]</w:t>
       </w:r>
       <w:r>
-        <w:t xml:space="preserve">. </w:t>
-      </w:r>
-      <w:r>
-        <w:t>A GRNN</w:t>
-      </w:r>
-      <w:r>
-        <w:t xml:space="preserve"> is fast</w:t>
-      </w:r>
-      <w:r>
-        <w:t>-</w:t>
-      </w:r>
-      <w:r>
-        <w:t>learning and has a single design parameter</w:t>
-      </w:r>
-      <w:r>
-        <w:t xml:space="preserve">. </w:t>
-      </w:r>
-      <w:commentRangeEnd w:id="2"/>
-      <w:r>
-        <w:rPr>
-          <w:rStyle w:val="CommentReference"/>
-        </w:rPr>
-        <w:commentReference w:id="2"/>
-      </w:r>
-      <w:r>
-        <w:t>The model was awarded best prediction in the NN3 time-series competition among 60 models submitted.</w:t>
+        <w:t>. The model was awarded best prediction in the NN3 time-series competition among 60 models submitted.</w:t>
       </w:r>
       <w:r>
         <w:t xml:space="preserve"> Additional work that involves time-series models and AutoML includes the </w:t>
@@ -961,74 +893,24 @@
         <w:t xml:space="preserve"> </w:t>
       </w:r>
       <w:r>
-        <w:t xml:space="preserve">[12, 13]. Noh et al. (2020) used a hybrid model using a genetic algorithm and a gated recurrent unit (GA-GRU) where the GA model was used to find the optimal </w:t>
-      </w:r>
-      <w:proofErr w:type="spellStart"/>
-      <w:r>
-        <w:t>hyperparamters</w:t>
-      </w:r>
-      <w:proofErr w:type="spellEnd"/>
-      <w:r>
-        <w:t xml:space="preserve"> of the GRU model [12]. They found the GA-GRU model outperformed ARIMA, LSTM, and RNN models.</w:t>
-      </w:r>
-      <w:r>
-        <w:t xml:space="preserve"> </w:t>
-      </w:r>
-      <w:proofErr w:type="spellStart"/>
-      <w:r>
-        <w:t>Helmini</w:t>
-      </w:r>
-      <w:proofErr w:type="spellEnd"/>
-      <w:r>
-        <w:t xml:space="preserve">, Jayasinghe, and </w:t>
-      </w:r>
-      <w:proofErr w:type="spellStart"/>
-      <w:r>
-        <w:t>Perera</w:t>
-      </w:r>
-      <w:proofErr w:type="spellEnd"/>
-      <w:r>
-        <w:t xml:space="preserve"> (2019) use an LSTM with “peephole connections” on the </w:t>
-      </w:r>
-      <w:proofErr w:type="spellStart"/>
-      <w:r>
-        <w:t>Rossmann</w:t>
-      </w:r>
-      <w:proofErr w:type="spellEnd"/>
-      <w:r>
-        <w:t xml:space="preserve"> data set for sales forecasting and found that the peephole connection LSTM outperformed extreme gradient boosting (XGB) and random forest models [14].</w:t>
+        <w:t>[12, 13]. Noh et al. (2020) used a hybrid model using a genetic algorithm and a gated recurrent unit (GA-GRU) where the GA model was used to find the optimal hyperparamters of the GRU model [12]. They found the GA-GRU model outperformed ARIMA, LSTM, and RNN models.</w:t>
+      </w:r>
+      <w:r>
+        <w:t xml:space="preserve"> Helmini, Jayasinghe, and Perera (2019) use an LSTM with “peephole connections” on the Rossmann data set for sales forecasting and found that the peephole connection LSTM outperformed extreme gradient boosting (XGB) and random forest models [14].</w:t>
       </w:r>
       <w:r>
         <w:t xml:space="preserve"> Additionally, LSTM models will be considered given they tend to outperform traditional ARIMA models in certain use cases. </w:t>
       </w:r>
-      <w:proofErr w:type="spellStart"/>
       <w:r>
         <w:t>Weytjens</w:t>
       </w:r>
-      <w:proofErr w:type="spellEnd"/>
-      <w:r>
-        <w:t xml:space="preserve">, Lohmann, </w:t>
-      </w:r>
-      <w:proofErr w:type="spellStart"/>
-      <w:r>
-        <w:t>Kleinsteuber</w:t>
-      </w:r>
-      <w:proofErr w:type="spellEnd"/>
-      <w:r>
-        <w:t xml:space="preserve"> (2019) use an LSTM model to forecast cash flows and compared the LSTM model’s performance to ARIMA, multiple-layer perceptron (MLP), Facebook’s Prophet forecasting tool [15]. They found that the LSTM model outperformed ARIMA, MLP, and Prophet for periods between 1 and 30 days. </w:t>
+      <w:r>
+        <w:t xml:space="preserve">, Lohmann, Kleinsteuber (2019) use an LSTM model to forecast cash flows and compared the LSTM model’s performance to ARIMA, multiple-layer perceptron (MLP), Facebook’s Prophet forecasting tool [15]. They found that the LSTM model outperformed ARIMA, MLP, and Prophet for periods between 1 and 30 days. </w:t>
       </w:r>
     </w:p>
     <w:p>
       <w:r>
-        <w:t xml:space="preserve">Pretrained models are those that have been trained on other datasets that are </w:t>
-      </w:r>
-      <w:proofErr w:type="gramStart"/>
-      <w:r>
-        <w:t>similar to</w:t>
-      </w:r>
-      <w:proofErr w:type="gramEnd"/>
-      <w:r>
-        <w:t xml:space="preserve"> the data of interest. </w:t>
+        <w:t xml:space="preserve">Pretrained models are those that have been trained on other datasets that are similar to the data of interest. </w:t>
       </w:r>
       <w:r>
         <w:t>Using metadata or pretrained models can lead to increased speed in AutoML, which can benefit use cases where data is with a similar distribution is generated on a frequent basis [1</w:t>
@@ -1130,15 +1012,7 @@
         <w:t>are</w:t>
       </w:r>
       <w:r>
-        <w:t xml:space="preserve"> filled in with case sales of 0 and a total purchase price of $0. Due to the nature of time series analysis and the need to have historical data </w:t>
-      </w:r>
-      <w:proofErr w:type="gramStart"/>
-      <w:r>
-        <w:t>in order to</w:t>
-      </w:r>
-      <w:proofErr w:type="gramEnd"/>
-      <w:r>
-        <w:t xml:space="preserve"> forecast, product/customer combinations with data for fewer than half of the months from 2013-2019 </w:t>
+        <w:t xml:space="preserve"> filled in with case sales of 0 and a total purchase price of $0. Due to the nature of time series analysis and the need to have historical data in order to forecast, product/customer combinations with data for fewer than half of the months from 2013-2019 </w:t>
       </w:r>
       <w:r>
         <w:t>are</w:t>
@@ -1188,53 +1062,13 @@
     </w:p>
     <w:p>
       <w:r>
-        <w:t xml:space="preserve">A determination of whether the time series is white noise needs to be made as well. Modeling time series that are white noise is not effective or an efficient use of a data scientist’s time. The middle left graph in Fig. 1 is a plot of the autocorrelations (ACF). At a 95% confidence level, approximately one lag out of 20 would be expected to cross outside of the blue stripped bands if this series was white noise. With six lags extending beyond the 95% confidence level, this series does not appear to be white noise. Estimating parameters for an ARMA model also offers insight into whether the time series is white noise. If the model with the lowest selection criteria is an ARMA(0,0) it would be reasonable to suspect the time series is white noise. For the time series in Fig. 1, the model with the lowest BIC was an ARMA(1,2) and an ARMA(0,0) did not show up in the top five models. This is another piece of evidence that this time series is not white noise. Finally, </w:t>
-      </w:r>
-      <w:proofErr w:type="spellStart"/>
-      <w:r>
-        <w:t>Ljung</w:t>
-      </w:r>
-      <w:proofErr w:type="spellEnd"/>
-      <w:r>
-        <w:t xml:space="preserve">-Box tests with K=24 and K=48 were run as another test for white noise. At as significance level of 0.05, the chi-square value for K=24 was 124.3111 and the chi-square value for K=48 was 194.4468; we fail to reject the null hypothesis that this dataset is white noise. The </w:t>
-      </w:r>
-      <w:proofErr w:type="spellStart"/>
-      <w:r>
-        <w:t>Ljung</w:t>
-      </w:r>
-      <w:proofErr w:type="spellEnd"/>
-      <w:r>
-        <w:t>-Box test is not as conclusive as other tests for white noise and would indicate that this series is white noise.</w:t>
+        <w:t>A determination of whether the time series is white noise needs to be made as well. Modeling time series that are white noise is not effective or an efficient use of a data scientist’s time. The middle left graph in Fig. 1 is a plot of the autocorrelations (ACF). At a 95% confidence level, approximately one lag out of 20 would be expected to cross outside of the blue stripped bands if this series was white noise. With six lags extending beyond the 95% confidence level, this series does not appear to be white noise. Estimating parameters for an ARMA model also offers insight into whether the time series is white noise. If the model with the lowest selection criteria is an ARMA(0,0) it would be reasonable to suspect the time series is white noise. For the time series in Fig. 1, the model with the lowest BIC was an ARMA(1,2) and an ARMA(0,0) did not show up in the top five models. This is another piece of evidence that this time series is not white noise. Finally, Ljung-Box tests with K=24 and K=48 were run as another test for white noise. At as significance level of 0.05, the chi-square value for K=24 was 124.3111 and the chi-square value for K=48 was 194.4468; we fail to reject the null hypothesis that this dataset is white noise. The Ljung-Box test is not as conclusive as other tests for white noise and would indicate that this series is white noise.</w:t>
       </w:r>
     </w:p>
     <w:p>
       <w:r>
         <w:lastRenderedPageBreak/>
-        <w:t xml:space="preserve">Traditional time series modeling requires the time series to be stationary. For the time series in Fig. 1, transformation is necessary since the time series is not stationary. The </w:t>
-      </w:r>
-      <w:proofErr w:type="spellStart"/>
-      <w:r>
-        <w:t>Parzen</w:t>
-      </w:r>
-      <w:proofErr w:type="spellEnd"/>
-      <w:r>
-        <w:t xml:space="preserve"> Window graph in Fig. 1 can help </w:t>
-      </w:r>
-      <w:proofErr w:type="gramStart"/>
-      <w:r>
-        <w:t>identify</w:t>
-      </w:r>
-      <w:proofErr w:type="gramEnd"/>
-      <w:r>
-        <w:t xml:space="preserve"> possible transformations. A seasonal yearly pattern where s=12 is not evident in the </w:t>
-      </w:r>
-      <w:proofErr w:type="spellStart"/>
-      <w:r>
-        <w:t>Parzen</w:t>
-      </w:r>
-      <w:proofErr w:type="spellEnd"/>
-      <w:r>
-        <w:t xml:space="preserve"> Window since there is no peak at 0.0833. There are slight peaks at 0.1667 and 0.25, indicative of seasonal pattern of s=6 and s=4, respectively. Possible transformations to try would be differencing to account for the seasonal behavior. </w:t>
+        <w:t xml:space="preserve">Traditional time series modeling requires the time series to be stationary. For the time series in Fig. 1, transformation is necessary since the time series is not stationary. The Parzen Window graph in Fig. 1 can help identify possible transformations. A seasonal yearly pattern where s=12 is not evident in the Parzen Window since there is no peak at 0.0833. There are slight peaks at 0.1667 and 0.25, indicative of seasonal pattern of s=6 and s=4, respectively. Possible transformations to try would be differencing to account for the seasonal behavior. </w:t>
       </w:r>
     </w:p>
     <w:p/>
@@ -1265,7 +1099,7 @@
                     </pic:cNvPicPr>
                   </pic:nvPicPr>
                   <pic:blipFill>
-                    <a:blip r:embed="rId12">
+                    <a:blip r:embed="rId10">
                       <a:extLst>
                         <a:ext uri="{28A0092B-C50C-407E-A947-70E740481C1C}">
                           <a14:useLocalDpi xmlns:a14="http://schemas.microsoft.com/office/drawing/2010/main" val="0"/>
@@ -1364,36 +1198,12 @@
     </w:p>
     <w:p>
       <w:r>
-        <w:t xml:space="preserve">For the AutoML framework developed for this paper, </w:t>
-      </w:r>
-      <w:proofErr w:type="spellStart"/>
-      <w:r>
-        <w:t>all time</w:t>
-      </w:r>
-      <w:proofErr w:type="spellEnd"/>
-      <w:r>
-        <w:t xml:space="preserve"> series are modeled, regardless of the determination of white noise and stationarity. </w:t>
-      </w:r>
-      <w:proofErr w:type="spellStart"/>
-      <w:r>
-        <w:t>Ljung</w:t>
-      </w:r>
-      <w:proofErr w:type="spellEnd"/>
-      <w:r>
-        <w:t>-Box tests and an evaluation of ARMA models are done to indicate if the time series is white noise. If a time series is truly white noise, the equal means model is expected to outperform other models. For each product/customer combination forecasted, the winning model will be displayed, along with a note indicating if the time series was white noise.</w:t>
+        <w:t>For the AutoML framework developed for this paper, all time series are modeled, regardless of the determination of white noise and stationarity. Ljung-Box tests and an evaluation of ARMA models are done to indicate if the time series is white noise. If a time series is truly white noise, the equal means model is expected to outperform other models. For each product/customer combination forecasted, the winning model will be displayed, along with a note indicating if the time series was white noise.</w:t>
       </w:r>
     </w:p>
     <w:p>
       <w:r>
-        <w:t xml:space="preserve">A similar approach is taken to </w:t>
-      </w:r>
-      <w:proofErr w:type="gramStart"/>
-      <w:r>
-        <w:t>make a determination</w:t>
-      </w:r>
-      <w:proofErr w:type="gramEnd"/>
-      <w:r>
-        <w:t xml:space="preserve"> of stationarity. (We still need to decide on which tests and how to implement. More to come here). </w:t>
+        <w:t xml:space="preserve">A similar approach is taken to make a determination of stationarity. (We still need to decide on which tests and how to implement. More to come here). </w:t>
       </w:r>
     </w:p>
     <w:p>
@@ -1457,15 +1267,7 @@
         <w:t xml:space="preserve"> visual inspection and </w:t>
       </w:r>
       <w:r>
-        <w:t xml:space="preserve">a </w:t>
-      </w:r>
-      <w:proofErr w:type="spellStart"/>
-      <w:r>
-        <w:t>Ljung</w:t>
-      </w:r>
-      <w:proofErr w:type="spellEnd"/>
-      <w:r>
-        <w:t>-Box test</w:t>
+        <w:t>a Ljung-Box test</w:t>
       </w:r>
       <w:r>
         <w:t xml:space="preserve"> </w:t>
@@ -1477,15 +1279,7 @@
         <w:t xml:space="preserve"> employed to </w:t>
       </w:r>
       <w:r>
-        <w:t xml:space="preserve">assist with </w:t>
-      </w:r>
-      <w:proofErr w:type="gramStart"/>
-      <w:r>
-        <w:t>making a determination</w:t>
-      </w:r>
-      <w:proofErr w:type="gramEnd"/>
-      <w:r>
-        <w:t xml:space="preserve"> on white noise</w:t>
+        <w:t>assist with making a determination on white noise</w:t>
       </w:r>
       <w:r>
         <w:t>.</w:t>
@@ -1516,23 +1310,7 @@
     </w:p>
     <w:p>
       <w:r>
-        <w:t xml:space="preserve">An alternative approach to checking for white noise is performing a </w:t>
-      </w:r>
-      <w:proofErr w:type="spellStart"/>
-      <w:r>
-        <w:t>Ljung</w:t>
-      </w:r>
-      <w:proofErr w:type="spellEnd"/>
-      <w:r>
-        <w:t xml:space="preserve">-Box test. The </w:t>
-      </w:r>
-      <w:proofErr w:type="spellStart"/>
-      <w:r>
-        <w:t>Ljung</w:t>
-      </w:r>
-      <w:proofErr w:type="spellEnd"/>
-      <w:r>
-        <w:t>-Box test approaches the autocorrelations as a group to determine if the residuals are white noise. It tests the null hypothesis</w:t>
+        <w:t>An alternative approach to checking for white noise is performing a Ljung-Box test. The Ljung-Box test approaches the autocorrelations as a group to determine if the residuals are white noise. It tests the null hypothesis</w:t>
       </w:r>
       <w:r>
         <w:t>,</w:t>
@@ -1945,15 +1723,7 @@
     <w:p/>
     <w:p>
       <w:r>
-        <w:t xml:space="preserve">The </w:t>
-      </w:r>
-      <w:proofErr w:type="spellStart"/>
-      <w:r>
-        <w:t>Ljung</w:t>
-      </w:r>
-      <w:proofErr w:type="spellEnd"/>
-      <w:r>
-        <w:t>-Box test is traditionally run with at least 2 different value</w:t>
+        <w:t>The Ljung-Box test is traditionally run with at least 2 different value</w:t>
       </w:r>
       <w:r>
         <w:t>s</w:t>
@@ -1979,68 +1749,20 @@
     </w:p>
     <w:p>
       <w:r>
-        <w:t xml:space="preserve">For the AutoML framework used for this paper, no visual inspection can be done. Instead, </w:t>
-      </w:r>
-      <w:proofErr w:type="spellStart"/>
-      <w:r>
-        <w:t>Ljung</w:t>
-      </w:r>
-      <w:proofErr w:type="spellEnd"/>
-      <w:r>
-        <w:t xml:space="preserve">-Box tests with K=10 and K=24 are performed. Identical results from these 2 tests on whether to reject or fail to reject the null hypothesis indicate that the dataset is white noise or not white noise, respectively. Differing results from the 2 tests indicate the </w:t>
-      </w:r>
-      <w:proofErr w:type="spellStart"/>
-      <w:r>
-        <w:t>Ljung</w:t>
-      </w:r>
-      <w:proofErr w:type="spellEnd"/>
-      <w:r>
-        <w:t>-Box test is inconclusive.</w:t>
+        <w:t>For the AutoML framework used for this paper, no visual inspection can be done. Instead, Ljung-Box tests with K=10 and K=24 are performed. Identical results from these 2 tests on whether to reject or fail to reject the null hypothesis indicate that the dataset is white noise or not white noise, respectively. Differing results from the 2 tests indicate the Ljung-Box test is inconclusive.</w:t>
       </w:r>
     </w:p>
     <w:p>
       <w:r>
-        <w:t xml:space="preserve">One further method is employed to help determine if the dataset is white noise. The top 5 ARMA models are automatically generated using the aic5.wge function of the R package </w:t>
-      </w:r>
-      <w:proofErr w:type="spellStart"/>
-      <w:r>
-        <w:t>tswge</w:t>
-      </w:r>
-      <w:proofErr w:type="spellEnd"/>
-      <w:r>
-        <w:t xml:space="preserve">. The Bayesian Information Criterion (BIC) is used to evaluate </w:t>
-      </w:r>
-      <w:r>
-        <w:t xml:space="preserve">different models and the 5 models with the lowest BIC are determined. If any of these 5 models is an ARMA(0,0) this is an indication that the dataset may be white noise. This evaluation method is not as conclusive as the </w:t>
-      </w:r>
-      <w:proofErr w:type="spellStart"/>
-      <w:r>
-        <w:t>Ljung</w:t>
-      </w:r>
-      <w:proofErr w:type="spellEnd"/>
-      <w:r>
-        <w:t xml:space="preserve">-Box </w:t>
-      </w:r>
-      <w:proofErr w:type="gramStart"/>
-      <w:r>
-        <w:t>test, but</w:t>
-      </w:r>
-      <w:proofErr w:type="gramEnd"/>
-      <w:r>
-        <w:t xml:space="preserve"> is another piece of information gathered about the determination of white noise.</w:t>
+        <w:t xml:space="preserve">One further method is employed to help determine if the dataset is white noise. The top 5 ARMA models are automatically generated using the aic5.wge function of the R package tswge. The Bayesian Information Criterion (BIC) is used to evaluate </w:t>
+      </w:r>
+      <w:r>
+        <w:t>different models and the 5 models with the lowest BIC are determined. If any of these 5 models is an ARMA(0,0) this is an indication that the dataset may be white noise. This evaluation method is not as conclusive as the Ljung-Box test, but is another piece of information gathered about the determination of white noise.</w:t>
       </w:r>
     </w:p>
     <w:p>
       <w:r>
-        <w:t xml:space="preserve">If a dataset is white noise, it may not make sense for a data scientist to put a lot of time and effort into identifying an optimal model for the data. However, with an AutoML approach, the data scientist does not need to put a lot of time and effort into identifying an optimal model for the data. </w:t>
-      </w:r>
-      <w:proofErr w:type="gramStart"/>
-      <w:r>
-        <w:t>As long as</w:t>
-      </w:r>
-      <w:proofErr w:type="gramEnd"/>
-      <w:r>
-        <w:t xml:space="preserve"> processing time is not an issue and any associated costs are not a concern, there may be no harm in attempting to find a model for a dataset that is white noise. That is the approach taken here. All datasets, whether white noise or not, are run through all various models. Indications will be given to the user of the framework as to the determination of white noise. If the winning model happens to be something other than the equal means model, the user can determine if the equal means model is more appropriate. </w:t>
+        <w:t xml:space="preserve">If a dataset is white noise, it may not make sense for a data scientist to put a lot of time and effort into identifying an optimal model for the data. However, with an AutoML approach, the data scientist does not need to put a lot of time and effort into identifying an optimal model for the data. As long as processing time is not an issue and any associated costs are not a concern, there may be no harm in attempting to find a model for a dataset that is white noise. That is the approach taken here. All datasets, whether white noise or not, are run through all various models. Indications will be given to the user of the framework as to the determination of white noise. If the winning model happens to be something other than the equal means model, the user can determine if the equal means model is more appropriate. </w:t>
       </w:r>
     </w:p>
     <w:p>
@@ -2073,24 +1795,11 @@
       <w:r>
         <w:t xml:space="preserve">Visualization of the time series is also important for </w:t>
       </w:r>
-      <w:commentRangeStart w:id="3"/>
-      <w:proofErr w:type="gramStart"/>
-      <w:r>
-        <w:t>making a determination</w:t>
-      </w:r>
-      <w:proofErr w:type="gramEnd"/>
-      <w:r>
-        <w:t xml:space="preserve"> </w:t>
-      </w:r>
-      <w:commentRangeEnd w:id="3"/>
-      <w:r>
-        <w:rPr>
-          <w:rStyle w:val="CommentReference"/>
-        </w:rPr>
-        <w:commentReference w:id="3"/>
-      </w:r>
-      <w:r>
-        <w:t xml:space="preserve">on stationarity. </w:t>
+      <w:r>
+        <w:t>determining</w:t>
+      </w:r>
+      <w:r>
+        <w:t xml:space="preserve"> stationarity. </w:t>
       </w:r>
       <w:r>
         <w:t xml:space="preserve">The data scientist reviews the time series to see if the 3 conditions for stationarity are met: </w:t>
@@ -2115,24 +1824,11 @@
     </w:p>
     <w:p>
       <w:r>
-        <w:t xml:space="preserve">The second condition of stationarity is constant variance. If a time series has constant variance, the variance does not depend on time. This condition is a more difficult to evaluate. If the first condition of stationarity is not met, it is increasingly difficult to </w:t>
-      </w:r>
-      <w:proofErr w:type="gramStart"/>
-      <w:r>
-        <w:t>make a determination</w:t>
-      </w:r>
-      <w:proofErr w:type="gramEnd"/>
-      <w:r>
-        <w:t xml:space="preserve"> about constant variance. If multiple realizations of a time series can be imagined, the variances for each time point should not change throughout the </w:t>
-      </w:r>
-      <w:proofErr w:type="gramStart"/>
+        <w:t xml:space="preserve">The second condition of stationarity is constant variance. If a time series has constant variance, the variance does not depend on time. This condition is a more difficult to evaluate. If the first condition of stationarity is not met, it is increasingly difficult to make a determination about constant variance. If multiple realizations of a time series can be imagined, the variances for each time point should not change throughout the </w:t>
+      </w:r>
       <w:r>
         <w:lastRenderedPageBreak/>
-        <w:t>series, if</w:t>
-      </w:r>
-      <w:proofErr w:type="gramEnd"/>
-      <w:r>
-        <w:t xml:space="preserve"> the variance is constant. For example, consider </w:t>
+        <w:t xml:space="preserve">series, if the variance is constant. For example, consider </w:t>
       </w:r>
       <w:r>
         <w:t>the</w:t>
@@ -2215,7 +1911,7 @@
             <wp:cNvGraphicFramePr/>
             <a:graphic xmlns:a="http://schemas.openxmlformats.org/drawingml/2006/main">
               <a:graphicData uri="http://schemas.openxmlformats.org/drawingml/2006/chart">
-                <c:chart xmlns:c="http://schemas.openxmlformats.org/drawingml/2006/chart" xmlns:r="http://schemas.openxmlformats.org/officeDocument/2006/relationships" r:id="rId13"/>
+                <c:chart xmlns:c="http://schemas.openxmlformats.org/drawingml/2006/chart" xmlns:r="http://schemas.openxmlformats.org/officeDocument/2006/relationships" r:id="rId11"/>
               </a:graphicData>
             </a:graphic>
           </wp:inline>
@@ -2287,7 +1983,7 @@
         </w:rPr>
         <w:t xml:space="preserve">: </w:t>
       </w:r>
-      <w:commentRangeStart w:id="4"/>
+      <w:commentRangeStart w:id="1"/>
       <w:r>
         <w:fldChar w:fldCharType="begin"/>
       </w:r>
@@ -2306,12 +2002,12 @@
       <w:r>
         <w:fldChar w:fldCharType="end"/>
       </w:r>
-      <w:commentRangeEnd w:id="4"/>
+      <w:commentRangeEnd w:id="1"/>
       <w:r>
         <w:rPr>
           <w:rStyle w:val="CommentReference"/>
         </w:rPr>
-        <w:commentReference w:id="4"/>
+        <w:commentReference w:id="1"/>
       </w:r>
       <w:r>
         <w:t xml:space="preserve"> </w:t>
@@ -2324,15 +2020,7 @@
     </w:p>
     <w:p>
       <w:r>
-        <w:t xml:space="preserve">Many forecasting models assume that the time series is stationary. If a non-stationary time series </w:t>
-      </w:r>
-      <w:proofErr w:type="gramStart"/>
-      <w:r>
-        <w:t>was</w:t>
-      </w:r>
-      <w:proofErr w:type="gramEnd"/>
-      <w:r>
-        <w:t xml:space="preserve"> modeled using a model that assumes stationarity, the forecast residuals would be larger than if the time series was first transformed and then modeled. Typically, the determination of stationarity is made </w:t>
+        <w:t xml:space="preserve">Many forecasting models assume that the time series is stationary. If a non-stationary time series was modeled using a model that assumes stationarity, the forecast residuals would be larger than if the time series was first transformed and then modeled. Typically, the determination of stationarity is made </w:t>
       </w:r>
       <w:r>
         <w:t>b</w:t>
@@ -2355,16 +2043,16 @@
         <w:lastRenderedPageBreak/>
         <w:t xml:space="preserve">forecast residuals are expected to be higher if a non-stationary dataset is modeled as stationary and several different transformations are used, there is little concern that the winning model would be an inappropriate model with respect to </w:t>
       </w:r>
-      <w:commentRangeStart w:id="5"/>
+      <w:commentRangeStart w:id="2"/>
       <w:r>
         <w:t>stationarity</w:t>
       </w:r>
-      <w:commentRangeEnd w:id="5"/>
+      <w:commentRangeEnd w:id="2"/>
       <w:r>
         <w:rPr>
           <w:rStyle w:val="CommentReference"/>
         </w:rPr>
-        <w:commentReference w:id="5"/>
+        <w:commentReference w:id="2"/>
       </w:r>
       <w:r>
         <w:t>.</w:t>
@@ -2394,15 +2082,7 @@
     </w:p>
     <w:p>
       <w:r>
-        <w:t xml:space="preserve">More complex and recent approaches such as decision trees, multilayer perceptron, and long-term short memory networks have been only recently made practical advances in computing capacity and speed. Each of these algorithms forecasts the future variables of a time series in different ways, and often </w:t>
-      </w:r>
-      <w:proofErr w:type="gramStart"/>
-      <w:r>
-        <w:t>don’t</w:t>
-      </w:r>
-      <w:proofErr w:type="gramEnd"/>
-      <w:r>
-        <w:t xml:space="preserve"> have the same conditions of use as traditional time series models. </w:t>
+        <w:t xml:space="preserve">More complex and recent approaches such as decision trees, multilayer perceptron, and long-term short memory networks have been only recently made practical advances in computing capacity and speed. Each of these algorithms forecasts the future variables of a time series in different ways, and often don’t have the same conditions of use as traditional time series models. </w:t>
       </w:r>
       <w:r>
         <w:t>What follows in the remainder of Section 6 are descriptions of the models used in the AutoML framework used for this research.</w:t>
@@ -2440,8 +2120,8 @@
       <w:pPr>
         <w:pStyle w:val="heading20"/>
       </w:pPr>
-      <w:bookmarkStart w:id="6" w:name="OLE_LINK2"/>
-      <w:bookmarkStart w:id="7" w:name="OLE_LINK3"/>
+      <w:bookmarkStart w:id="3" w:name="OLE_LINK2"/>
+      <w:bookmarkStart w:id="4" w:name="OLE_LINK3"/>
       <w:r>
         <w:t>6</w:t>
       </w:r>
@@ -2760,15 +2440,7 @@
         </m:r>
       </m:oMath>
       <w:r>
-        <w:t xml:space="preserve">, then previous three terms are averaged for each </w:t>
-      </w:r>
-      <w:proofErr w:type="gramStart"/>
-      <w:r>
-        <w:t>point.</w:t>
-      </w:r>
-      <w:proofErr w:type="gramEnd"/>
-      <w:r>
-        <w:t> </w:t>
+        <w:t>, then previous three terms are averaged for each point. </w:t>
       </w:r>
     </w:p>
     <w:p>
@@ -3262,23 +2934,7 @@
     </w:p>
     <w:p>
       <w:r>
-        <w:t xml:space="preserve">Seasonality of is another component of time series analysis that must be </w:t>
-      </w:r>
-      <w:proofErr w:type="gramStart"/>
-      <w:r>
-        <w:t>taken into account</w:t>
-      </w:r>
-      <w:proofErr w:type="gramEnd"/>
-      <w:r>
-        <w:t xml:space="preserve"> when modeling. Seasonality is the presence of an identifiable pattern within the time series, such as cyclical consistent increases or decreases in values. This trend can be identified by several methods, such as autocorrelation plots, spectral density estimation, or simply visual inspection of a realization.  A seasonal ARIMA model with the term S = n can account for cyclical changes that repeat every n </w:t>
-      </w:r>
-      <w:proofErr w:type="gramStart"/>
-      <w:r>
-        <w:t>terms</w:t>
-      </w:r>
-      <w:proofErr w:type="gramEnd"/>
-      <w:r>
-        <w:t xml:space="preserve"> in the time series. Examples of pattern identification would be S = 7 in a daily time series for a weekly pattern, S = 26 in a weekly data for biannual, and S = 12 in hourly data for a 12-hour pattern. </w:t>
+        <w:t xml:space="preserve">Seasonality of is another component of time series analysis that must be taken into account when modeling. Seasonality is the presence of an identifiable pattern within the time series, such as cyclical consistent increases or decreases in values. This trend can be identified by several methods, such as autocorrelation plots, spectral density estimation, or simply visual inspection of a realization.  A seasonal ARIMA model with the term S = n can account for cyclical changes that repeat every n terms in the time series. Examples of pattern identification would be S = 7 in a daily time series for a weekly pattern, S = 26 in a weekly data for biannual, and S = 12 in hourly data for a 12-hour pattern. </w:t>
       </w:r>
     </w:p>
     <w:p>
@@ -3307,17 +2963,17 @@
       <w:r>
         <w:t xml:space="preserve">   </w:t>
       </w:r>
-      <w:commentRangeStart w:id="8"/>
+      <w:commentRangeStart w:id="5"/>
       <w:r>
         <w:t>MLR</w:t>
       </w:r>
-      <w:commentRangeEnd w:id="8"/>
+      <w:commentRangeEnd w:id="5"/>
       <w:r>
         <w:rPr>
           <w:rStyle w:val="CommentReference"/>
           <w:b w:val="0"/>
         </w:rPr>
-        <w:commentReference w:id="8"/>
+        <w:commentReference w:id="5"/>
       </w:r>
       <w:r>
         <w:t xml:space="preserve"> </w:t>
@@ -3393,8 +3049,8 @@
         <w:t xml:space="preserve">Placeholder. </w:t>
       </w:r>
     </w:p>
-    <w:bookmarkEnd w:id="6"/>
-    <w:bookmarkEnd w:id="7"/>
+    <w:bookmarkEnd w:id="3"/>
+    <w:bookmarkEnd w:id="4"/>
     <w:p>
       <w:pPr>
         <w:pStyle w:val="heading10"/>
@@ -3873,13 +3529,8 @@
         <w:t xml:space="preserve">values. </w:t>
       </w:r>
       <w:r>
-        <w:t xml:space="preserve">In a process </w:t>
-      </w:r>
-      <w:proofErr w:type="gramStart"/>
-      <w:r>
-        <w:t>similar to</w:t>
-      </w:r>
-      <w:proofErr w:type="gramEnd"/>
+        <w:t>In a process similar to</w:t>
+      </w:r>
       <w:r>
         <w:t xml:space="preserve"> cross-validation,</w:t>
       </w:r>
@@ -8537,15 +8188,7 @@
         <w:t>.</w:t>
       </w:r>
       <w:r>
-        <w:t xml:space="preserve"> </w:t>
-      </w:r>
-      <w:proofErr w:type="gramStart"/>
-      <w:r>
-        <w:t>In order to</w:t>
-      </w:r>
-      <w:proofErr w:type="gramEnd"/>
-      <w:r>
-        <w:t xml:space="preserve"> calculate the F statistic, the degrees of freedom and sum of squared residuals must be calculated for each model. The equal means model has </w:t>
+        <w:t xml:space="preserve"> In order to calculate the F statistic, the degrees of freedom and sum of squared residuals must be calculated for each model. The equal means model has </w:t>
       </w:r>
       <m:oMath>
         <m:r>
@@ -8558,7 +8201,7 @@
       <w:r>
         <w:t xml:space="preserve"> degrees of freedom. Fig. 4 compares the equal means model to the ARMA model. The ARMA model has </w:t>
       </w:r>
-      <w:commentRangeStart w:id="9"/>
+      <w:commentRangeStart w:id="6"/>
       <m:oMath>
         <m:r>
           <w:rPr>
@@ -8600,7 +8243,7 @@
             </m:r>
           </m:e>
         </m:d>
-        <w:commentRangeEnd w:id="9"/>
+        <w:commentRangeEnd w:id="6"/>
         <m:r>
           <m:rPr>
             <m:sty m:val="p"/>
@@ -8608,7 +8251,7 @@
           <w:rPr>
             <w:rStyle w:val="CommentReference"/>
           </w:rPr>
-          <w:commentReference w:id="9"/>
+          <w:commentReference w:id="6"/>
         </m:r>
       </m:oMath>
       <w:r>
@@ -8747,17 +8390,7 @@
           <w:kern w:val="24"/>
           <w:lang w:eastAsia="en-US"/>
         </w:rPr>
-        <w:t xml:space="preserve"> if the </w:t>
-      </w:r>
-      <w:r>
-        <w:rPr>
-          <w:iCs/>
-          <w:color w:val="000000"/>
-          <w:kern w:val="24"/>
-          <w:lang w:eastAsia="en-US"/>
-        </w:rPr>
-        <w:lastRenderedPageBreak/>
-        <w:t>mean is not specified for the model. If th</w:t>
+        <w:t xml:space="preserve"> if the mean is not specified for the model. If th</w:t>
       </w:r>
       <w:r>
         <w:rPr>
@@ -8911,29 +8544,22 @@
     </w:p>
     <w:p>
       <w:r>
+        <w:lastRenderedPageBreak/>
         <w:t xml:space="preserve">A simulation was performed with the ANOVA table in Fig. 4 to determine the </w:t>
       </w:r>
       <w:r>
-        <w:t xml:space="preserve">distribution of the F-statistic comparing an equal means model and an ARMA model from a white noise dataset. 10,000 white noise time series were generated. An equal means model and an ARMA model were generated for each of the </w:t>
-      </w:r>
-      <w:proofErr w:type="gramStart"/>
-      <w:r>
-        <w:t>10,000 time</w:t>
-      </w:r>
-      <w:proofErr w:type="gramEnd"/>
-      <w:r>
-        <w:t xml:space="preserve"> series and an F-statistic was calculated. The resulting density plot in Fig. 5 shows the distribution of the F-statistic for this </w:t>
-      </w:r>
-      <w:commentRangeStart w:id="10"/>
+        <w:t xml:space="preserve">distribution of the F-statistic comparing an equal means model and an ARMA model from a white noise dataset. 10,000 white noise time series were generated. An equal means model and an ARMA model were generated for each of the 10,000 time series and an F-statistic was calculated. The resulting density plot in Fig. 5 shows the distribution of the F-statistic for this </w:t>
+      </w:r>
+      <w:commentRangeStart w:id="7"/>
       <w:r>
         <w:t>simulation</w:t>
       </w:r>
-      <w:commentRangeEnd w:id="10"/>
+      <w:commentRangeEnd w:id="7"/>
       <w:r>
         <w:rPr>
           <w:rStyle w:val="CommentReference"/>
         </w:rPr>
-        <w:commentReference w:id="10"/>
+        <w:commentReference w:id="7"/>
       </w:r>
       <w:r>
         <w:t xml:space="preserve">. </w:t>
@@ -8966,7 +8592,7 @@
                     <pic:cNvPicPr/>
                   </pic:nvPicPr>
                   <pic:blipFill>
-                    <a:blip r:embed="rId14"/>
+                    <a:blip r:embed="rId12"/>
                     <a:stretch>
                       <a:fillRect/>
                     </a:stretch>
@@ -9036,17 +8662,17 @@
       <w:r>
         <w:t xml:space="preserve">   </w:t>
       </w:r>
-      <w:commentRangeStart w:id="11"/>
+      <w:commentRangeStart w:id="8"/>
       <w:r>
         <w:t>Results and Analysis</w:t>
       </w:r>
-      <w:commentRangeEnd w:id="11"/>
+      <w:commentRangeEnd w:id="8"/>
       <w:r>
         <w:rPr>
           <w:rStyle w:val="CommentReference"/>
           <w:b w:val="0"/>
         </w:rPr>
-        <w:commentReference w:id="11"/>
+        <w:commentReference w:id="8"/>
       </w:r>
     </w:p>
     <w:p>
@@ -9084,29 +8710,29 @@
       <w:r>
         <w:t xml:space="preserve">Table 1 shows model results for product/customer combination 1. All methods for </w:t>
       </w:r>
-      <w:commentRangeStart w:id="12"/>
-      <w:proofErr w:type="gramStart"/>
-      <w:r>
-        <w:t>making a determination</w:t>
-      </w:r>
-      <w:proofErr w:type="gramEnd"/>
-      <w:r>
-        <w:t xml:space="preserve"> </w:t>
-      </w:r>
-      <w:commentRangeEnd w:id="12"/>
-      <w:r>
-        <w:rPr>
-          <w:rStyle w:val="CommentReference"/>
-        </w:rPr>
-        <w:commentReference w:id="12"/>
-      </w:r>
-      <w:r>
-        <w:t xml:space="preserve">on white noise indicate that this time series is not white noise. </w:t>
-      </w:r>
-      <w:r>
-        <w:lastRenderedPageBreak/>
-        <w:t>The winning model for both the 3 month and 12 month forecast horizon is the ARMA model.</w:t>
-      </w:r>
+      <w:r>
+        <w:t xml:space="preserve">detecting </w:t>
+      </w:r>
+      <w:r>
+        <w:t>white noise indicate that this time series is not white noise. The winning model for both the 3</w:t>
+      </w:r>
+      <w:r>
+        <w:t>-</w:t>
+      </w:r>
+      <w:r>
+        <w:t>month and 12</w:t>
+      </w:r>
+      <w:r>
+        <w:t>-</w:t>
+      </w:r>
+      <w:r>
+        <w:t>month forecast horizon is the ARMA model.</w:t>
+      </w:r>
+    </w:p>
+    <w:p>
+      <w:pPr>
+        <w:ind w:firstLine="0"/>
+      </w:pPr>
     </w:p>
     <w:p>
       <w:pPr>
@@ -9121,6 +8747,7 @@
           <w:b/>
           <w:lang w:val="en-GB"/>
         </w:rPr>
+        <w:lastRenderedPageBreak/>
         <w:t xml:space="preserve">Table </w:t>
       </w:r>
       <w:r>
@@ -9363,7 +8990,14 @@
                 <w:sz w:val="18"/>
                 <w:szCs w:val="18"/>
               </w:rPr>
-              <w:t>3 Month Forecast</w:t>
+              <w:t>3-</w:t>
+            </w:r>
+            <w:r>
+              <w:rPr>
+                <w:sz w:val="18"/>
+                <w:szCs w:val="18"/>
+              </w:rPr>
+              <w:t>Month Forecast</w:t>
             </w:r>
           </w:p>
         </w:tc>
@@ -9388,7 +9022,14 @@
                 <w:sz w:val="18"/>
                 <w:szCs w:val="18"/>
               </w:rPr>
-              <w:t>12 Month Forecast</w:t>
+              <w:t>12-</w:t>
+            </w:r>
+            <w:r>
+              <w:rPr>
+                <w:sz w:val="18"/>
+                <w:szCs w:val="18"/>
+              </w:rPr>
+              <w:t>Month Forecast</w:t>
             </w:r>
           </w:p>
         </w:tc>
@@ -9762,7 +9403,7 @@
     </w:p>
     <w:p/>
     <w:p>
-      <w:commentRangeStart w:id="13"/>
+      <w:commentRangeStart w:id="9"/>
       <w:r>
         <w:rPr>
           <w:noProof/>
@@ -9784,7 +9425,7 @@
                     <pic:cNvPicPr/>
                   </pic:nvPicPr>
                   <pic:blipFill>
-                    <a:blip r:embed="rId15"/>
+                    <a:blip r:embed="rId13"/>
                     <a:stretch>
                       <a:fillRect/>
                     </a:stretch>
@@ -9804,12 +9445,12 @@
           </wp:inline>
         </w:drawing>
       </w:r>
-      <w:commentRangeEnd w:id="13"/>
+      <w:commentRangeEnd w:id="9"/>
       <w:r>
         <w:rPr>
           <w:rStyle w:val="CommentReference"/>
         </w:rPr>
-        <w:commentReference w:id="13"/>
+        <w:commentReference w:id="9"/>
       </w:r>
     </w:p>
     <w:p/>
@@ -9884,15 +9525,25 @@
         <w:ind w:firstLine="0"/>
       </w:pPr>
       <w:r>
-        <w:t xml:space="preserve">Table 2 shows model results for product/customer combination 2. All methods for </w:t>
-      </w:r>
-      <w:proofErr w:type="gramStart"/>
-      <w:r>
-        <w:t>making a determination</w:t>
-      </w:r>
-      <w:proofErr w:type="gramEnd"/>
-      <w:r>
-        <w:t xml:space="preserve"> on white noise indicate that this time series is white noise. The winning model for both the 3 month and 12 month forecast horizon is the equal means  model, as is expected for a white noise time series.</w:t>
+        <w:t>Table 2 shows model results for product/customer combination 2. All methods for making a determination on white noise indicate that this time series is white noise. The winning model for both the 3</w:t>
+      </w:r>
+      <w:r>
+        <w:t>-</w:t>
+      </w:r>
+      <w:r>
+        <w:t xml:space="preserve">month and </w:t>
+      </w:r>
+      <w:r>
+        <w:t>12-month</w:t>
+      </w:r>
+      <w:r>
+        <w:t xml:space="preserve"> forecast horizon is the equal </w:t>
+      </w:r>
+      <w:r>
+        <w:t>means model</w:t>
+      </w:r>
+      <w:r>
+        <w:t>, as is expected for a white noise time series.</w:t>
       </w:r>
     </w:p>
     <w:p>
@@ -9903,7 +9554,7 @@
           <w:lang w:val="en-GB"/>
         </w:rPr>
       </w:pPr>
-      <w:commentRangeStart w:id="14"/>
+      <w:commentRangeStart w:id="10"/>
       <w:r>
         <w:rPr>
           <w:b/>
@@ -9959,13 +9610,13 @@
         </w:rPr>
         <w:t xml:space="preserve"> </w:t>
       </w:r>
-      <w:commentRangeEnd w:id="14"/>
+      <w:commentRangeEnd w:id="10"/>
       <w:r>
         <w:rPr>
           <w:rStyle w:val="CommentReference"/>
           <w:lang w:val="en-US"/>
         </w:rPr>
-        <w:commentReference w:id="14"/>
+        <w:commentReference w:id="10"/>
       </w:r>
     </w:p>
     <w:tbl>
@@ -10133,7 +9784,21 @@
                 <w:sz w:val="18"/>
                 <w:szCs w:val="18"/>
               </w:rPr>
-              <w:t>3 Month Forecast</w:t>
+              <w:t>3</w:t>
+            </w:r>
+            <w:r>
+              <w:rPr>
+                <w:sz w:val="18"/>
+                <w:szCs w:val="18"/>
+              </w:rPr>
+              <w:t>-</w:t>
+            </w:r>
+            <w:r>
+              <w:rPr>
+                <w:sz w:val="18"/>
+                <w:szCs w:val="18"/>
+              </w:rPr>
+              <w:t>Month Forecast</w:t>
             </w:r>
           </w:p>
         </w:tc>
@@ -10158,7 +9823,21 @@
                 <w:sz w:val="18"/>
                 <w:szCs w:val="18"/>
               </w:rPr>
-              <w:t>12 Month Forecast</w:t>
+              <w:t>12</w:t>
+            </w:r>
+            <w:r>
+              <w:rPr>
+                <w:sz w:val="18"/>
+                <w:szCs w:val="18"/>
+              </w:rPr>
+              <w:t>-</w:t>
+            </w:r>
+            <w:r>
+              <w:rPr>
+                <w:sz w:val="18"/>
+                <w:szCs w:val="18"/>
+              </w:rPr>
+              <w:t>Month Forecast</w:t>
             </w:r>
           </w:p>
         </w:tc>
@@ -10571,7 +10250,7 @@
                     <pic:cNvPicPr/>
                   </pic:nvPicPr>
                   <pic:blipFill>
-                    <a:blip r:embed="rId16"/>
+                    <a:blip r:embed="rId14"/>
                     <a:stretch>
                       <a:fillRect/>
                     </a:stretch>
@@ -10655,18 +10334,22 @@
         <w:t xml:space="preserve">Table 3 shows model results for product/customer combination 4. </w:t>
       </w:r>
       <w:r>
-        <w:t xml:space="preserve">The different methods for determining if the time series is white noise have different results for product/customer combination 4. The </w:t>
-      </w:r>
-      <w:proofErr w:type="spellStart"/>
-      <w:r>
-        <w:t>Ljung</w:t>
-      </w:r>
-      <w:proofErr w:type="spellEnd"/>
-      <w:r>
-        <w:t>-Box tests both indicate the time series is not white noise, however, one of the top 5 ARMA models with the lowest BIC is an ARMA(0,0), indicating the time series is white noise.</w:t>
-      </w:r>
-      <w:r>
-        <w:t xml:space="preserve"> The winning model for both the 3 month and 12 month forecast horizon is the </w:t>
+        <w:t>The different methods for determining if the time series is white noise have different results for product/customer combination 4. The Ljung-Box tests both indicate the time series is not white noise, however, one of the top 5 ARMA models with the lowest BIC is an ARMA(0,0), indicating the time series is white noise.</w:t>
+      </w:r>
+      <w:r>
+        <w:t xml:space="preserve"> The winning model for both the 3</w:t>
+      </w:r>
+      <w:r>
+        <w:t>-</w:t>
+      </w:r>
+      <w:r>
+        <w:t>month and 12</w:t>
+      </w:r>
+      <w:r>
+        <w:t>-</w:t>
+      </w:r>
+      <w:r>
+        <w:t xml:space="preserve">month forecast horizon is the </w:t>
       </w:r>
       <w:r>
         <w:t>ARMA</w:t>
@@ -10907,7 +10590,21 @@
                 <w:sz w:val="18"/>
                 <w:szCs w:val="18"/>
               </w:rPr>
-              <w:t>3 Month Forecast</w:t>
+              <w:t>3</w:t>
+            </w:r>
+            <w:r>
+              <w:rPr>
+                <w:sz w:val="18"/>
+                <w:szCs w:val="18"/>
+              </w:rPr>
+              <w:t>-</w:t>
+            </w:r>
+            <w:r>
+              <w:rPr>
+                <w:sz w:val="18"/>
+                <w:szCs w:val="18"/>
+              </w:rPr>
+              <w:t>Month Forecast</w:t>
             </w:r>
           </w:p>
         </w:tc>
@@ -10932,7 +10629,23 @@
                 <w:sz w:val="18"/>
                 <w:szCs w:val="18"/>
               </w:rPr>
-              <w:t>12 Month Forecast</w:t>
+              <w:t>12</w:t>
+            </w:r>
+            <w:r>
+              <w:rPr>
+                <w:sz w:val="18"/>
+                <w:szCs w:val="18"/>
+              </w:rPr>
+              <w:t>-</w:t>
+            </w:r>
+            <w:bookmarkStart w:id="11" w:name="_GoBack"/>
+            <w:bookmarkEnd w:id="11"/>
+            <w:r>
+              <w:rPr>
+                <w:sz w:val="18"/>
+                <w:szCs w:val="18"/>
+              </w:rPr>
+              <w:t>Month Forecast</w:t>
             </w:r>
           </w:p>
         </w:tc>
@@ -11327,7 +11040,7 @@
                     <pic:cNvPicPr/>
                   </pic:nvPicPr>
                   <pic:blipFill>
-                    <a:blip r:embed="rId17"/>
+                    <a:blip r:embed="rId15"/>
                     <a:stretch>
                       <a:fillRect/>
                     </a:stretch>
@@ -12070,7 +11783,7 @@
       <w:r>
         <w:t xml:space="preserve">Allen, A., Balaji, A. (2018). Benchmarking Automatic Machine Learning Frameworks. arXiv.org. </w:t>
       </w:r>
-      <w:hyperlink r:id="rId18" w:history="1">
+      <w:hyperlink r:id="rId16" w:history="1">
         <w:r>
           <w:rPr>
             <w:rStyle w:val="Hyperlink"/>
@@ -12120,23 +11833,7 @@
         </w:numPr>
       </w:pPr>
       <w:r>
-        <w:t xml:space="preserve">Ahmed, N. K., Atiya, A. F., </w:t>
-      </w:r>
-      <w:proofErr w:type="spellStart"/>
-      <w:r>
-        <w:t>Gayar</w:t>
-      </w:r>
-      <w:proofErr w:type="spellEnd"/>
-      <w:r>
-        <w:t>, N. E., &amp; El-</w:t>
-      </w:r>
-      <w:proofErr w:type="spellStart"/>
-      <w:r>
-        <w:t>Shishiny</w:t>
-      </w:r>
-      <w:proofErr w:type="spellEnd"/>
-      <w:r>
-        <w:t>, H. (2010). An empirical comparison of machine learning models for time series forecasting. Econometric Reviews: The Link between Statistical Learning Theory and Econometrics: Applications in Econometrics, Finance, and Marketing, 29(5-6), 594-621. doi:10.1080/07474938.2010.481556</w:t>
+        <w:t>Ahmed, N. K., Atiya, A. F., Gayar, N. E., &amp; El-Shishiny, H. (2010). An empirical comparison of machine learning models for time series forecasting. Econometric Reviews: The Link between Statistical Learning Theory and Econometrics: Applications in Econometrics, Finance, and Marketing, 29(5-6), 594-621. doi:10.1080/07474938.2010.481556</w:t>
       </w:r>
       <w:r>
         <w:t>.</w:t>
@@ -12186,13 +11883,8 @@
           <w:numId w:val="6"/>
         </w:numPr>
       </w:pPr>
-      <w:proofErr w:type="spellStart"/>
-      <w:r>
-        <w:t>Jiseong</w:t>
-      </w:r>
-      <w:proofErr w:type="spellEnd"/>
-      <w:r>
-        <w:t xml:space="preserve"> Noh, Hyun-Ji Park, Jong Soo Kim, &amp; Seung-June Hwang. (2020). Gated Recurrent Unit with Genetic Algorithm for Product Demand Forecasting in Supply Chain Management. Mathematics (Basel), 8(565). https://doi.org/10.3390/math8040565</w:t>
+      <w:r>
+        <w:t>Jiseong Noh, Hyun-Ji Park, Jong Soo Kim, &amp; Seung-June Hwang. (2020). Gated Recurrent Unit with Genetic Algorithm for Product Demand Forecasting in Supply Chain Management. Mathematics (Basel), 8(565). https://doi.org/10.3390/math8040565</w:t>
       </w:r>
     </w:p>
     <w:p>
@@ -12204,17 +11896,9 @@
         </w:numPr>
       </w:pPr>
       <w:r>
-        <w:t xml:space="preserve">Weng, T., Liu, W., &amp; Xiao, J. (2019). Supply chain sales forecasting based on </w:t>
-      </w:r>
-      <w:proofErr w:type="spellStart"/>
-      <w:r>
-        <w:t>lightGBM</w:t>
-      </w:r>
-      <w:proofErr w:type="spellEnd"/>
-      <w:r>
-        <w:t xml:space="preserve"> and LSTM combination model. Industrial Management &amp; Data Systems, 120(2), 265–279. </w:t>
-      </w:r>
-      <w:hyperlink r:id="rId19" w:history="1">
+        <w:t xml:space="preserve">Weng, T., Liu, W., &amp; Xiao, J. (2019). Supply chain sales forecasting based on lightGBM and LSTM combination model. Industrial Management &amp; Data Systems, 120(2), 265–279. </w:t>
+      </w:r>
+      <w:hyperlink r:id="rId17" w:history="1">
         <w:r>
           <w:rPr>
             <w:rStyle w:val="Hyperlink"/>
@@ -12231,45 +11915,8 @@
           <w:numId w:val="6"/>
         </w:numPr>
       </w:pPr>
-      <w:proofErr w:type="spellStart"/>
-      <w:r>
-        <w:t>Helmini</w:t>
-      </w:r>
-      <w:proofErr w:type="spellEnd"/>
-      <w:r>
-        <w:t xml:space="preserve">, S., Jayasinghe, M., &amp; </w:t>
-      </w:r>
-      <w:proofErr w:type="spellStart"/>
-      <w:r>
-        <w:t>Perera</w:t>
-      </w:r>
-      <w:proofErr w:type="spellEnd"/>
-      <w:r>
-        <w:t xml:space="preserve">, S. (2019). Sales forecasting using multivariate long </w:t>
-      </w:r>
-      <w:proofErr w:type="gramStart"/>
-      <w:r>
-        <w:t>short term</w:t>
-      </w:r>
-      <w:proofErr w:type="gramEnd"/>
-      <w:r>
-        <w:t xml:space="preserve"> memory network models. </w:t>
-      </w:r>
-      <w:proofErr w:type="spellStart"/>
-      <w:r>
-        <w:t>PeerJ</w:t>
-      </w:r>
-      <w:proofErr w:type="spellEnd"/>
-      <w:r>
-        <w:t xml:space="preserve"> </w:t>
-      </w:r>
-      <w:proofErr w:type="spellStart"/>
-      <w:r>
-        <w:t>PrePrints</w:t>
-      </w:r>
-      <w:proofErr w:type="spellEnd"/>
-      <w:r>
-        <w:t>. https://doi.org/10.7287/peerj.preprints.27712v1</w:t>
+      <w:r>
+        <w:t>Helmini, S., Jayasinghe, M., &amp; Perera, S. (2019). Sales forecasting using multivariate long short term memory network models. PeerJ PrePrints. https://doi.org/10.7287/peerj.preprints.27712v1</w:t>
       </w:r>
     </w:p>
     <w:p>
@@ -12280,24 +11927,11 @@
           <w:numId w:val="6"/>
         </w:numPr>
       </w:pPr>
-      <w:proofErr w:type="spellStart"/>
       <w:r>
         <w:lastRenderedPageBreak/>
-        <w:t>Weytjens</w:t>
-      </w:r>
-      <w:proofErr w:type="spellEnd"/>
-      <w:r>
-        <w:t xml:space="preserve">, H., Lohmann, E., &amp; </w:t>
-      </w:r>
-      <w:proofErr w:type="spellStart"/>
-      <w:r>
-        <w:t>Kleinsteuber</w:t>
-      </w:r>
-      <w:proofErr w:type="spellEnd"/>
-      <w:r>
-        <w:t xml:space="preserve">, M. (2019). Cash flow prediction: MLP and LSTM compared to ARIMA and Prophet. Electronic Commerce Research, 1–21. </w:t>
-      </w:r>
-      <w:hyperlink r:id="rId20" w:history="1">
+        <w:t xml:space="preserve">Weytjens, H., Lohmann, E., &amp; Kleinsteuber, M. (2019). Cash flow prediction: MLP and LSTM compared to ARIMA and Prophet. Electronic Commerce Research, 1–21. </w:t>
+      </w:r>
+      <w:hyperlink r:id="rId18" w:history="1">
         <w:r>
           <w:rPr>
             <w:rStyle w:val="Hyperlink"/>
@@ -12314,39 +11948,10 @@
           <w:numId w:val="6"/>
         </w:numPr>
       </w:pPr>
-      <w:proofErr w:type="spellStart"/>
-      <w:r>
-        <w:t>Tuggener</w:t>
-      </w:r>
-      <w:proofErr w:type="spellEnd"/>
-      <w:r>
-        <w:t xml:space="preserve">, L., Amirian, M., </w:t>
-      </w:r>
-      <w:proofErr w:type="spellStart"/>
-      <w:r>
-        <w:t>Rombach</w:t>
-      </w:r>
-      <w:proofErr w:type="spellEnd"/>
-      <w:r>
-        <w:t xml:space="preserve">, K., </w:t>
-      </w:r>
-      <w:proofErr w:type="spellStart"/>
-      <w:r>
-        <w:t>Lorwald</w:t>
-      </w:r>
-      <w:proofErr w:type="spellEnd"/>
-      <w:r>
-        <w:t xml:space="preserve">, S., Varlet, A., Westermann, C., &amp; </w:t>
-      </w:r>
-      <w:proofErr w:type="spellStart"/>
-      <w:r>
-        <w:t>Stadelmann</w:t>
-      </w:r>
-      <w:proofErr w:type="spellEnd"/>
-      <w:r>
-        <w:t xml:space="preserve">, T. (2019). Automated Machine Learning in Practice: State of the Art and Recent Results. 2019 6th Swiss Conference on Data Science (SDS), 31–36. </w:t>
-      </w:r>
-      <w:hyperlink r:id="rId21" w:history="1">
+      <w:r>
+        <w:t xml:space="preserve">Tuggener, L., Amirian, M., Rombach, K., Lorwald, S., Varlet, A., Westermann, C., &amp; Stadelmann, T. (2019). Automated Machine Learning in Practice: State of the Art and Recent Results. 2019 6th Swiss Conference on Data Science (SDS), 31–36. </w:t>
+      </w:r>
+      <w:hyperlink r:id="rId19" w:history="1">
         <w:r>
           <w:rPr>
             <w:rStyle w:val="Hyperlink"/>
@@ -12410,13 +12015,8 @@
       <w:r>
         <w:t xml:space="preserve"> </w:t>
       </w:r>
-      <w:proofErr w:type="spellStart"/>
-      <w:r>
-        <w:t>doi</w:t>
-      </w:r>
-      <w:proofErr w:type="spellEnd"/>
-      <w:r>
-        <w:t>: 10.1016/j.cie.2020.106435</w:t>
+      <w:r>
+        <w:t>doi: 10.1016/j.cie.2020.106435</w:t>
       </w:r>
       <w:r>
         <w:t>.</w:t>
@@ -13162,7 +12762,7 @@
       <w:r>
         <w:t xml:space="preserve"> </w:t>
       </w:r>
-      <w:hyperlink r:id="rId22" w:tgtFrame="_blank" w:history="1">
+      <w:hyperlink r:id="rId20" w:tgtFrame="_blank" w:history="1">
         <w:r>
           <w:t>https://www.cambridge.org/core/journals/journal-of-wine-economics/article/beer-in-good-times-and-bad-a-us-statelevel-analysis-of-economic-conditions-and-alcohol-consumption/44A01D9530005F6CE7C16B101CAD4D17</w:t>
         </w:r>
@@ -13858,15 +13458,7 @@
         </w:numPr>
       </w:pPr>
       <w:r>
-        <w:t xml:space="preserve">Olson, R.S. &amp; Moore, </w:t>
-      </w:r>
-      <w:proofErr w:type="gramStart"/>
-      <w:r>
-        <w:t>J.H..</w:t>
-      </w:r>
-      <w:proofErr w:type="gramEnd"/>
-      <w:r>
-        <w:t xml:space="preserve"> (2016). TPOT: A Tree-based Pipeline Optimization Tool for Automating Machine Learning. Proceedings of the Workshop on Automatic Machine Learning, in PMLR 64:66-74</w:t>
+        <w:t>Olson, R.S. &amp; Moore, J.H.. (2016). TPOT: A Tree-based Pipeline Optimization Tool for Automating Machine Learning. Proceedings of the Workshop on Automatic Machine Learning, in PMLR 64:66-74</w:t>
       </w:r>
     </w:p>
     <w:p>
@@ -13893,29 +13485,7 @@
 </file>
 
 <file path=word/comments.xml><?xml version="1.0" encoding="utf-8"?>
-<w:comments xmlns:wpc="http://schemas.microsoft.com/office/word/2010/wordprocessingCanvas" xmlns:cx="http://schemas.microsoft.com/office/drawing/2014/chartex" xmlns:cx1="http://schemas.microsoft.com/office/drawing/2015/9/8/chartex" xmlns:cx2="http://schemas.microsoft.com/office/drawing/2015/10/21/chartex" xmlns:cx3="http://schemas.microsoft.com/office/drawing/2016/5/9/chartex" xmlns:cx4="http://schemas.microsoft.com/office/drawing/2016/5/10/chartex" xmlns:cx5="http://schemas.microsoft.com/office/drawing/2016/5/11/chartex" xmlns:cx6="http://schemas.microsoft.com/office/drawing/2016/5/12/chartex" xmlns:cx7="http://schemas.microsoft.com/office/drawing/2016/5/13/chartex" xmlns:cx8="http://schemas.microsoft.com/office/drawing/2016/5/14/chartex" xmlns:mc="http://schemas.openxmlformats.org/markup-compatibility/2006" xmlns:aink="http://schemas.microsoft.com/office/drawing/2016/ink" xmlns:am3d="http://schemas.microsoft.com/office/drawing/2017/model3d" xmlns:o="urn:schemas-microsoft-com:office:office" xmlns:r="http://schemas.openxmlformats.org/officeDocument/2006/relationships" xmlns:m="http://schemas.openxmlformats.org/officeDocument/2006/math" xmlns:v="urn:schemas-microsoft-com:vml" xmlns:wp14="http://schemas.microsoft.com/office/word/2010/wordprocessingDrawing" xmlns:wp="http://schemas.openxmlformats.org/drawingml/2006/wordprocessingDrawing" xmlns:w10="urn:schemas-microsoft-com:office:word" xmlns:w="http://schemas.openxmlformats.org/wordprocessingml/2006/main" xmlns:w14="http://schemas.microsoft.com/office/word/2010/wordml" xmlns:w15="http://schemas.microsoft.com/office/word/2012/wordml" xmlns:w16cex="http://schemas.microsoft.com/office/word/2018/wordml/cex" xmlns:w16cid="http://schemas.microsoft.com/office/word/2016/wordml/cid" xmlns:w16="http://schemas.microsoft.com/office/word/2018/wordml" xmlns:w16se="http://schemas.microsoft.com/office/word/2015/wordml/symex" xmlns:wpg="http://schemas.microsoft.com/office/word/2010/wordprocessingGroup" xmlns:wpi="http://schemas.microsoft.com/office/word/2010/wordprocessingInk" xmlns:wne="http://schemas.microsoft.com/office/word/2006/wordml" xmlns:wps="http://schemas.microsoft.com/office/word/2010/wordprocessingShape" mc:Ignorable="w14 w15 w16se w16cid w16 w16cex wp14">
-  <w:comment w:id="1" w:author="Tan, Jonathan" w:date="2020-07-12T23:39:00Z" w:initials="TJ">
-    <w:p>
-      <w:pPr>
-        <w:pStyle w:val="CommentText"/>
-      </w:pPr>
-      <w:r>
-        <w:rPr>
-          <w:rStyle w:val="CommentReference"/>
-        </w:rPr>
-        <w:annotationRef/>
-      </w:r>
-      <w:r>
-        <w:t>Perhaps “with minimal supervision”, or is that too wordy?</w:t>
-      </w:r>
-    </w:p>
-    <w:p>
-      <w:pPr>
-        <w:pStyle w:val="CommentText"/>
-        <w:ind w:firstLine="0"/>
-      </w:pPr>
-    </w:p>
-  </w:comment>
+<w:comments xmlns:wpc="http://schemas.microsoft.com/office/word/2010/wordprocessingCanvas" xmlns:cx="http://schemas.microsoft.com/office/drawing/2014/chartex" xmlns:cx1="http://schemas.microsoft.com/office/drawing/2015/9/8/chartex" xmlns:cx2="http://schemas.microsoft.com/office/drawing/2015/10/21/chartex" xmlns:cx3="http://schemas.microsoft.com/office/drawing/2016/5/9/chartex" xmlns:cx4="http://schemas.microsoft.com/office/drawing/2016/5/10/chartex" xmlns:cx5="http://schemas.microsoft.com/office/drawing/2016/5/11/chartex" xmlns:mc="http://schemas.openxmlformats.org/markup-compatibility/2006" xmlns:o="urn:schemas-microsoft-com:office:office" xmlns:r="http://schemas.openxmlformats.org/officeDocument/2006/relationships" xmlns:m="http://schemas.openxmlformats.org/officeDocument/2006/math" xmlns:v="urn:schemas-microsoft-com:vml" xmlns:wp14="http://schemas.microsoft.com/office/word/2010/wordprocessingDrawing" xmlns:wp="http://schemas.openxmlformats.org/drawingml/2006/wordprocessingDrawing" xmlns:w10="urn:schemas-microsoft-com:office:word" xmlns:w="http://schemas.openxmlformats.org/wordprocessingml/2006/main" xmlns:w14="http://schemas.microsoft.com/office/word/2010/wordml" xmlns:w15="http://schemas.microsoft.com/office/word/2012/wordml" xmlns:w16se="http://schemas.microsoft.com/office/word/2015/wordml/symex" xmlns:wpg="http://schemas.microsoft.com/office/word/2010/wordprocessingGroup" xmlns:wpi="http://schemas.microsoft.com/office/word/2010/wordprocessingInk" xmlns:wne="http://schemas.microsoft.com/office/word/2006/wordml" xmlns:wps="http://schemas.microsoft.com/office/word/2010/wordprocessingShape" mc:Ignorable="w14 w15 w16se wp14">
   <w:comment w:id="0" w:author="Ford, Jenna A" w:date="2020-07-10T22:21:00Z" w:initials="FJA">
     <w:p>
       <w:pPr>
@@ -13932,7 +13502,7 @@
       </w:r>
     </w:p>
   </w:comment>
-  <w:comment w:id="2" w:author="Tan, Jonathan" w:date="2020-07-12T23:42:00Z" w:initials="TJ">
+  <w:comment w:id="1" w:author="Ford, Jenna A" w:date="2020-07-10T20:33:00Z" w:initials="FJA">
     <w:p>
       <w:pPr>
         <w:pStyle w:val="CommentText"/>
@@ -13944,11 +13514,11 @@
         <w:annotationRef/>
       </w:r>
       <w:r>
-        <w:t xml:space="preserve">Maybe could combine into single sentence? “A generalized regression neural network (GRNN) is a fast-learning model with a single design parameter that does not rely on the assumption of stationarity.” </w:t>
+        <w:t>How do we cite this?</w:t>
       </w:r>
     </w:p>
   </w:comment>
-  <w:comment w:id="3" w:author="Tan, Jonathan" w:date="2020-07-13T08:53:00Z" w:initials="TJ">
+  <w:comment w:id="2" w:author="Ford, Jenna A" w:date="2020-07-10T22:26:00Z" w:initials="FJA">
     <w:p>
       <w:pPr>
         <w:pStyle w:val="CommentText"/>
@@ -13960,11 +13530,11 @@
         <w:annotationRef/>
       </w:r>
       <w:r>
-        <w:t>Maybe ‘determining’ or ‘evaluating’ for variety</w:t>
+        <w:t>More to come with formalized tests for stationarity</w:t>
       </w:r>
     </w:p>
   </w:comment>
-  <w:comment w:id="4" w:author="Ford, Jenna A" w:date="2020-07-10T20:33:00Z" w:initials="FJA">
+  <w:comment w:id="5" w:author="Ford, Jenna A" w:date="2020-07-10T21:20:00Z" w:initials="FJA">
     <w:p>
       <w:pPr>
         <w:pStyle w:val="CommentText"/>
@@ -13976,11 +13546,11 @@
         <w:annotationRef/>
       </w:r>
       <w:r>
-        <w:t>How do we cite this?</w:t>
+        <w:t>MLR, VAR and LSTM have not been incorporated into the AutoML framework yet. We are working on a minimum viable product before adding in more models. Once the framework has been completed, adding models in will not take much time.</w:t>
       </w:r>
     </w:p>
   </w:comment>
-  <w:comment w:id="5" w:author="Ford, Jenna A" w:date="2020-07-10T22:26:00Z" w:initials="FJA">
+  <w:comment w:id="6" w:author="Ford, Jenna A" w:date="2020-07-10T21:24:00Z" w:initials="FJA">
     <w:p>
       <w:pPr>
         <w:pStyle w:val="CommentText"/>
@@ -13992,11 +13562,11 @@
         <w:annotationRef/>
       </w:r>
       <w:r>
-        <w:t>More to come with formalized tests for stationarity</w:t>
+        <w:t>Is it acceptable to have expressions like this inside the text?</w:t>
       </w:r>
     </w:p>
   </w:comment>
-  <w:comment w:id="8" w:author="Ford, Jenna A" w:date="2020-07-10T21:20:00Z" w:initials="FJA">
+  <w:comment w:id="7" w:author="Ford, Jenna A" w:date="2020-07-10T20:34:00Z" w:initials="FJA">
     <w:p>
       <w:pPr>
         <w:pStyle w:val="CommentText"/>
@@ -14008,11 +13578,11 @@
         <w:annotationRef/>
       </w:r>
       <w:r>
-        <w:t>MLR, VAR and LSTM have not been incorporated into the AutoML framework yet. We are working on a minimum viable product before adding in more models. Once the framework has been completed, adding models in will not take much time.</w:t>
+        <w:t>This section is not complete. Need to review results with Dr. Sadler. Need to tie in how we are going to use the simulation results in the AutoML framework.</w:t>
       </w:r>
     </w:p>
   </w:comment>
-  <w:comment w:id="9" w:author="Ford, Jenna A" w:date="2020-07-10T21:24:00Z" w:initials="FJA">
+  <w:comment w:id="8" w:author="Ford, Jenna A" w:date="2020-07-10T22:04:00Z" w:initials="FJA">
     <w:p>
       <w:pPr>
         <w:pStyle w:val="CommentText"/>
@@ -14024,11 +13594,11 @@
         <w:annotationRef/>
       </w:r>
       <w:r>
-        <w:t>Is it acceptable to have expressions like this inside the text?</w:t>
+        <w:t>Need to include F-statistic results.</w:t>
       </w:r>
     </w:p>
   </w:comment>
-  <w:comment w:id="10" w:author="Ford, Jenna A" w:date="2020-07-10T20:34:00Z" w:initials="FJA">
+  <w:comment w:id="9" w:author="Ford, Jenna A" w:date="2020-07-10T21:56:00Z" w:initials="FJA">
     <w:p>
       <w:pPr>
         <w:pStyle w:val="CommentText"/>
@@ -14040,67 +13610,11 @@
         <w:annotationRef/>
       </w:r>
       <w:r>
-        <w:t>This section is not complete. Need to review results with Dr. Sadler. Need to tie in how we are going to use the simulation results in the AutoML framework.</w:t>
+        <w:t>More work to be done here to explain this plot and why it’s useful.</w:t>
       </w:r>
     </w:p>
   </w:comment>
-  <w:comment w:id="11" w:author="Ford, Jenna A" w:date="2020-07-10T22:04:00Z" w:initials="FJA">
-    <w:p>
-      <w:pPr>
-        <w:pStyle w:val="CommentText"/>
-      </w:pPr>
-      <w:r>
-        <w:rPr>
-          <w:rStyle w:val="CommentReference"/>
-        </w:rPr>
-        <w:annotationRef/>
-      </w:r>
-      <w:r>
-        <w:t>Need to include F-statistic results.</w:t>
-      </w:r>
-    </w:p>
-  </w:comment>
-  <w:comment w:id="12" w:author="Tan, Jonathan" w:date="2020-07-13T09:48:00Z" w:initials="TJ">
-    <w:p>
-      <w:pPr>
-        <w:pStyle w:val="CommentText"/>
-      </w:pPr>
-      <w:r>
-        <w:rPr>
-          <w:rStyle w:val="CommentReference"/>
-        </w:rPr>
-        <w:annotationRef/>
-      </w:r>
-      <w:r>
-        <w:t>Detecting?</w:t>
-      </w:r>
-    </w:p>
-  </w:comment>
-  <w:comment w:id="13" w:author="Ford, Jenna A" w:date="2020-07-10T21:56:00Z" w:initials="FJA">
-    <w:p>
-      <w:pPr>
-        <w:pStyle w:val="CommentText"/>
-      </w:pPr>
-      <w:r>
-        <w:rPr>
-          <w:rStyle w:val="CommentReference"/>
-        </w:rPr>
-        <w:annotationRef/>
-      </w:r>
-      <w:r>
-        <w:t xml:space="preserve">More work to be done here to explain this plot and why </w:t>
-      </w:r>
-      <w:proofErr w:type="gramStart"/>
-      <w:r>
-        <w:t>it’s</w:t>
-      </w:r>
-      <w:proofErr w:type="gramEnd"/>
-      <w:r>
-        <w:t xml:space="preserve"> useful.</w:t>
-      </w:r>
-    </w:p>
-  </w:comment>
-  <w:comment w:id="14" w:author="Ford, Jenna A" w:date="2020-07-10T22:10:00Z" w:initials="FJA">
+  <w:comment w:id="10" w:author="Ford, Jenna A" w:date="2020-07-10T22:10:00Z" w:initials="FJA">
     <w:p>
       <w:pPr>
         <w:pStyle w:val="CommentText"/>
@@ -14120,18 +13634,14 @@
 </file>
 
 <file path=word/commentsExtended.xml><?xml version="1.0" encoding="utf-8"?>
-<w15:commentsEx xmlns:wpc="http://schemas.microsoft.com/office/word/2010/wordprocessingCanvas" xmlns:cx="http://schemas.microsoft.com/office/drawing/2014/chartex" xmlns:cx1="http://schemas.microsoft.com/office/drawing/2015/9/8/chartex" xmlns:cx2="http://schemas.microsoft.com/office/drawing/2015/10/21/chartex" xmlns:cx3="http://schemas.microsoft.com/office/drawing/2016/5/9/chartex" xmlns:cx4="http://schemas.microsoft.com/office/drawing/2016/5/10/chartex" xmlns:cx5="http://schemas.microsoft.com/office/drawing/2016/5/11/chartex" xmlns:cx6="http://schemas.microsoft.com/office/drawing/2016/5/12/chartex" xmlns:cx7="http://schemas.microsoft.com/office/drawing/2016/5/13/chartex" xmlns:cx8="http://schemas.microsoft.com/office/drawing/2016/5/14/chartex" xmlns:mc="http://schemas.openxmlformats.org/markup-compatibility/2006" xmlns:aink="http://schemas.microsoft.com/office/drawing/2016/ink" xmlns:am3d="http://schemas.microsoft.com/office/drawing/2017/model3d" xmlns:o="urn:schemas-microsoft-com:office:office" xmlns:r="http://schemas.openxmlformats.org/officeDocument/2006/relationships" xmlns:m="http://schemas.openxmlformats.org/officeDocument/2006/math" xmlns:v="urn:schemas-microsoft-com:vml" xmlns:wp14="http://schemas.microsoft.com/office/word/2010/wordprocessingDrawing" xmlns:wp="http://schemas.openxmlformats.org/drawingml/2006/wordprocessingDrawing" xmlns:w10="urn:schemas-microsoft-com:office:word" xmlns:w="http://schemas.openxmlformats.org/wordprocessingml/2006/main" xmlns:w14="http://schemas.microsoft.com/office/word/2010/wordml" xmlns:w15="http://schemas.microsoft.com/office/word/2012/wordml" xmlns:w16cex="http://schemas.microsoft.com/office/word/2018/wordml/cex" xmlns:w16cid="http://schemas.microsoft.com/office/word/2016/wordml/cid" xmlns:w16="http://schemas.microsoft.com/office/word/2018/wordml" xmlns:w16se="http://schemas.microsoft.com/office/word/2015/wordml/symex" xmlns:wpg="http://schemas.microsoft.com/office/word/2010/wordprocessingGroup" xmlns:wpi="http://schemas.microsoft.com/office/word/2010/wordprocessingInk" xmlns:wne="http://schemas.microsoft.com/office/word/2006/wordml" xmlns:wps="http://schemas.microsoft.com/office/word/2010/wordprocessingShape" mc:Ignorable="w14 w15 w16se w16cid w16 w16cex wp14">
-  <w15:commentEx w15:paraId="4BC701B9" w15:done="0"/>
+<w15:commentsEx xmlns:wpc="http://schemas.microsoft.com/office/word/2010/wordprocessingCanvas" xmlns:cx="http://schemas.microsoft.com/office/drawing/2014/chartex" xmlns:cx1="http://schemas.microsoft.com/office/drawing/2015/9/8/chartex" xmlns:cx2="http://schemas.microsoft.com/office/drawing/2015/10/21/chartex" xmlns:cx3="http://schemas.microsoft.com/office/drawing/2016/5/9/chartex" xmlns:cx4="http://schemas.microsoft.com/office/drawing/2016/5/10/chartex" xmlns:cx5="http://schemas.microsoft.com/office/drawing/2016/5/11/chartex" xmlns:mc="http://schemas.openxmlformats.org/markup-compatibility/2006" xmlns:o="urn:schemas-microsoft-com:office:office" xmlns:r="http://schemas.openxmlformats.org/officeDocument/2006/relationships" xmlns:m="http://schemas.openxmlformats.org/officeDocument/2006/math" xmlns:v="urn:schemas-microsoft-com:vml" xmlns:wp14="http://schemas.microsoft.com/office/word/2010/wordprocessingDrawing" xmlns:wp="http://schemas.openxmlformats.org/drawingml/2006/wordprocessingDrawing" xmlns:w10="urn:schemas-microsoft-com:office:word" xmlns:w="http://schemas.openxmlformats.org/wordprocessingml/2006/main" xmlns:w14="http://schemas.microsoft.com/office/word/2010/wordml" xmlns:w15="http://schemas.microsoft.com/office/word/2012/wordml" xmlns:w16se="http://schemas.microsoft.com/office/word/2015/wordml/symex" xmlns:wpg="http://schemas.microsoft.com/office/word/2010/wordprocessingGroup" xmlns:wpi="http://schemas.microsoft.com/office/word/2010/wordprocessingInk" xmlns:wne="http://schemas.microsoft.com/office/word/2006/wordml" xmlns:wps="http://schemas.microsoft.com/office/word/2010/wordprocessingShape" mc:Ignorable="w14 w15 w16se wp14">
   <w15:commentEx w15:paraId="5DC76B13" w15:done="0"/>
-  <w15:commentEx w15:paraId="5AE124F8" w15:done="0"/>
-  <w15:commentEx w15:paraId="2A913201" w15:done="0"/>
   <w15:commentEx w15:paraId="321E23FE" w15:done="0"/>
   <w15:commentEx w15:paraId="36EA5DD4" w15:done="0"/>
   <w15:commentEx w15:paraId="117C3D58" w15:done="0"/>
   <w15:commentEx w15:paraId="1B8F55B8" w15:done="0"/>
   <w15:commentEx w15:paraId="618B41B2" w15:done="0"/>
   <w15:commentEx w15:paraId="0258EBDF" w15:done="0"/>
-  <w15:commentEx w15:paraId="4C2F56A9" w15:done="0"/>
   <w15:commentEx w15:paraId="5C792B44" w15:done="0"/>
   <w15:commentEx w15:paraId="1227DB4A" w15:done="0"/>
 </w15:commentsEx>
@@ -14165,7 +13675,7 @@
 </file>
 
 <file path=word/endnotes.xml><?xml version="1.0" encoding="utf-8"?>
-<w:endnotes xmlns:wpc="http://schemas.microsoft.com/office/word/2010/wordprocessingCanvas" xmlns:cx="http://schemas.microsoft.com/office/drawing/2014/chartex" xmlns:cx1="http://schemas.microsoft.com/office/drawing/2015/9/8/chartex" xmlns:cx2="http://schemas.microsoft.com/office/drawing/2015/10/21/chartex" xmlns:cx3="http://schemas.microsoft.com/office/drawing/2016/5/9/chartex" xmlns:cx4="http://schemas.microsoft.com/office/drawing/2016/5/10/chartex" xmlns:cx5="http://schemas.microsoft.com/office/drawing/2016/5/11/chartex" xmlns:cx6="http://schemas.microsoft.com/office/drawing/2016/5/12/chartex" xmlns:cx7="http://schemas.microsoft.com/office/drawing/2016/5/13/chartex" xmlns:cx8="http://schemas.microsoft.com/office/drawing/2016/5/14/chartex" xmlns:mc="http://schemas.openxmlformats.org/markup-compatibility/2006" xmlns:aink="http://schemas.microsoft.com/office/drawing/2016/ink" xmlns:am3d="http://schemas.microsoft.com/office/drawing/2017/model3d" xmlns:o="urn:schemas-microsoft-com:office:office" xmlns:r="http://schemas.openxmlformats.org/officeDocument/2006/relationships" xmlns:m="http://schemas.openxmlformats.org/officeDocument/2006/math" xmlns:v="urn:schemas-microsoft-com:vml" xmlns:wp14="http://schemas.microsoft.com/office/word/2010/wordprocessingDrawing" xmlns:wp="http://schemas.openxmlformats.org/drawingml/2006/wordprocessingDrawing" xmlns:w10="urn:schemas-microsoft-com:office:word" xmlns:w="http://schemas.openxmlformats.org/wordprocessingml/2006/main" xmlns:w14="http://schemas.microsoft.com/office/word/2010/wordml" xmlns:w15="http://schemas.microsoft.com/office/word/2012/wordml" xmlns:w16cex="http://schemas.microsoft.com/office/word/2018/wordml/cex" xmlns:w16cid="http://schemas.microsoft.com/office/word/2016/wordml/cid" xmlns:w16="http://schemas.microsoft.com/office/word/2018/wordml" xmlns:w16se="http://schemas.microsoft.com/office/word/2015/wordml/symex" xmlns:wpg="http://schemas.microsoft.com/office/word/2010/wordprocessingGroup" xmlns:wpi="http://schemas.microsoft.com/office/word/2010/wordprocessingInk" xmlns:wne="http://schemas.microsoft.com/office/word/2006/wordml" xmlns:wps="http://schemas.microsoft.com/office/word/2010/wordprocessingShape" mc:Ignorable="w14 w15 w16se w16cid w16 w16cex wp14">
+<w:endnotes xmlns:wpc="http://schemas.microsoft.com/office/word/2010/wordprocessingCanvas" xmlns:cx="http://schemas.microsoft.com/office/drawing/2014/chartex" xmlns:cx1="http://schemas.microsoft.com/office/drawing/2015/9/8/chartex" xmlns:cx2="http://schemas.microsoft.com/office/drawing/2015/10/21/chartex" xmlns:cx3="http://schemas.microsoft.com/office/drawing/2016/5/9/chartex" xmlns:cx4="http://schemas.microsoft.com/office/drawing/2016/5/10/chartex" xmlns:cx5="http://schemas.microsoft.com/office/drawing/2016/5/11/chartex" xmlns:mc="http://schemas.openxmlformats.org/markup-compatibility/2006" xmlns:o="urn:schemas-microsoft-com:office:office" xmlns:r="http://schemas.openxmlformats.org/officeDocument/2006/relationships" xmlns:m="http://schemas.openxmlformats.org/officeDocument/2006/math" xmlns:v="urn:schemas-microsoft-com:vml" xmlns:wp14="http://schemas.microsoft.com/office/word/2010/wordprocessingDrawing" xmlns:wp="http://schemas.openxmlformats.org/drawingml/2006/wordprocessingDrawing" xmlns:w10="urn:schemas-microsoft-com:office:word" xmlns:w="http://schemas.openxmlformats.org/wordprocessingml/2006/main" xmlns:w14="http://schemas.microsoft.com/office/word/2010/wordml" xmlns:w15="http://schemas.microsoft.com/office/word/2012/wordml" xmlns:w16se="http://schemas.microsoft.com/office/word/2015/wordml/symex" xmlns:wpg="http://schemas.microsoft.com/office/word/2010/wordprocessingGroup" xmlns:wpi="http://schemas.microsoft.com/office/word/2010/wordprocessingInk" xmlns:wne="http://schemas.microsoft.com/office/word/2006/wordml" xmlns:wps="http://schemas.microsoft.com/office/word/2010/wordprocessingShape" mc:Ignorable="w14 w15 w16se wp14">
   <w:endnote w:type="separator" w:id="-1">
     <w:p>
       <w:r>
@@ -14184,7 +13694,7 @@
 </file>
 
 <file path=word/footnotes.xml><?xml version="1.0" encoding="utf-8"?>
-<w:footnotes xmlns:wpc="http://schemas.microsoft.com/office/word/2010/wordprocessingCanvas" xmlns:cx="http://schemas.microsoft.com/office/drawing/2014/chartex" xmlns:cx1="http://schemas.microsoft.com/office/drawing/2015/9/8/chartex" xmlns:cx2="http://schemas.microsoft.com/office/drawing/2015/10/21/chartex" xmlns:cx3="http://schemas.microsoft.com/office/drawing/2016/5/9/chartex" xmlns:cx4="http://schemas.microsoft.com/office/drawing/2016/5/10/chartex" xmlns:cx5="http://schemas.microsoft.com/office/drawing/2016/5/11/chartex" xmlns:cx6="http://schemas.microsoft.com/office/drawing/2016/5/12/chartex" xmlns:cx7="http://schemas.microsoft.com/office/drawing/2016/5/13/chartex" xmlns:cx8="http://schemas.microsoft.com/office/drawing/2016/5/14/chartex" xmlns:mc="http://schemas.openxmlformats.org/markup-compatibility/2006" xmlns:aink="http://schemas.microsoft.com/office/drawing/2016/ink" xmlns:am3d="http://schemas.microsoft.com/office/drawing/2017/model3d" xmlns:o="urn:schemas-microsoft-com:office:office" xmlns:r="http://schemas.openxmlformats.org/officeDocument/2006/relationships" xmlns:m="http://schemas.openxmlformats.org/officeDocument/2006/math" xmlns:v="urn:schemas-microsoft-com:vml" xmlns:wp14="http://schemas.microsoft.com/office/word/2010/wordprocessingDrawing" xmlns:wp="http://schemas.openxmlformats.org/drawingml/2006/wordprocessingDrawing" xmlns:w10="urn:schemas-microsoft-com:office:word" xmlns:w="http://schemas.openxmlformats.org/wordprocessingml/2006/main" xmlns:w14="http://schemas.microsoft.com/office/word/2010/wordml" xmlns:w15="http://schemas.microsoft.com/office/word/2012/wordml" xmlns:w16cex="http://schemas.microsoft.com/office/word/2018/wordml/cex" xmlns:w16cid="http://schemas.microsoft.com/office/word/2016/wordml/cid" xmlns:w16="http://schemas.microsoft.com/office/word/2018/wordml" xmlns:w16se="http://schemas.microsoft.com/office/word/2015/wordml/symex" xmlns:wpg="http://schemas.microsoft.com/office/word/2010/wordprocessingGroup" xmlns:wpi="http://schemas.microsoft.com/office/word/2010/wordprocessingInk" xmlns:wne="http://schemas.microsoft.com/office/word/2006/wordml" xmlns:wps="http://schemas.microsoft.com/office/word/2010/wordprocessingShape" mc:Ignorable="w14 w15 w16se w16cid w16 w16cex wp14">
+<w:footnotes xmlns:wpc="http://schemas.microsoft.com/office/word/2010/wordprocessingCanvas" xmlns:cx="http://schemas.microsoft.com/office/drawing/2014/chartex" xmlns:cx1="http://schemas.microsoft.com/office/drawing/2015/9/8/chartex" xmlns:cx2="http://schemas.microsoft.com/office/drawing/2015/10/21/chartex" xmlns:cx3="http://schemas.microsoft.com/office/drawing/2016/5/9/chartex" xmlns:cx4="http://schemas.microsoft.com/office/drawing/2016/5/10/chartex" xmlns:cx5="http://schemas.microsoft.com/office/drawing/2016/5/11/chartex" xmlns:mc="http://schemas.openxmlformats.org/markup-compatibility/2006" xmlns:o="urn:schemas-microsoft-com:office:office" xmlns:r="http://schemas.openxmlformats.org/officeDocument/2006/relationships" xmlns:m="http://schemas.openxmlformats.org/officeDocument/2006/math" xmlns:v="urn:schemas-microsoft-com:vml" xmlns:wp14="http://schemas.microsoft.com/office/word/2010/wordprocessingDrawing" xmlns:wp="http://schemas.openxmlformats.org/drawingml/2006/wordprocessingDrawing" xmlns:w10="urn:schemas-microsoft-com:office:word" xmlns:w="http://schemas.openxmlformats.org/wordprocessingml/2006/main" xmlns:w14="http://schemas.microsoft.com/office/word/2010/wordml" xmlns:w15="http://schemas.microsoft.com/office/word/2012/wordml" xmlns:w16se="http://schemas.microsoft.com/office/word/2015/wordml/symex" xmlns:wpg="http://schemas.microsoft.com/office/word/2010/wordprocessingGroup" xmlns:wpi="http://schemas.microsoft.com/office/word/2010/wordprocessingInk" xmlns:wne="http://schemas.microsoft.com/office/word/2006/wordml" xmlns:wps="http://schemas.microsoft.com/office/word/2010/wordprocessingShape" mc:Ignorable="w14 w15 w16se wp14">
   <w:footnote w:type="separator" w:id="-1">
     <w:p>
       <w:r>
@@ -14203,7 +13713,7 @@
 </file>
 
 <file path=word/numbering.xml><?xml version="1.0" encoding="utf-8"?>
-<w:numbering xmlns:wpc="http://schemas.microsoft.com/office/word/2010/wordprocessingCanvas" xmlns:cx="http://schemas.microsoft.com/office/drawing/2014/chartex" xmlns:cx1="http://schemas.microsoft.com/office/drawing/2015/9/8/chartex" xmlns:cx2="http://schemas.microsoft.com/office/drawing/2015/10/21/chartex" xmlns:cx3="http://schemas.microsoft.com/office/drawing/2016/5/9/chartex" xmlns:cx4="http://schemas.microsoft.com/office/drawing/2016/5/10/chartex" xmlns:cx5="http://schemas.microsoft.com/office/drawing/2016/5/11/chartex" xmlns:cx6="http://schemas.microsoft.com/office/drawing/2016/5/12/chartex" xmlns:cx7="http://schemas.microsoft.com/office/drawing/2016/5/13/chartex" xmlns:cx8="http://schemas.microsoft.com/office/drawing/2016/5/14/chartex" xmlns:mc="http://schemas.openxmlformats.org/markup-compatibility/2006" xmlns:aink="http://schemas.microsoft.com/office/drawing/2016/ink" xmlns:am3d="http://schemas.microsoft.com/office/drawing/2017/model3d" xmlns:o="urn:schemas-microsoft-com:office:office" xmlns:r="http://schemas.openxmlformats.org/officeDocument/2006/relationships" xmlns:m="http://schemas.openxmlformats.org/officeDocument/2006/math" xmlns:v="urn:schemas-microsoft-com:vml" xmlns:wp14="http://schemas.microsoft.com/office/word/2010/wordprocessingDrawing" xmlns:wp="http://schemas.openxmlformats.org/drawingml/2006/wordprocessingDrawing" xmlns:w10="urn:schemas-microsoft-com:office:word" xmlns:w="http://schemas.openxmlformats.org/wordprocessingml/2006/main" xmlns:w14="http://schemas.microsoft.com/office/word/2010/wordml" xmlns:w15="http://schemas.microsoft.com/office/word/2012/wordml" xmlns:w16cex="http://schemas.microsoft.com/office/word/2018/wordml/cex" xmlns:w16cid="http://schemas.microsoft.com/office/word/2016/wordml/cid" xmlns:w16="http://schemas.microsoft.com/office/word/2018/wordml" xmlns:w16se="http://schemas.microsoft.com/office/word/2015/wordml/symex" xmlns:wpg="http://schemas.microsoft.com/office/word/2010/wordprocessingGroup" xmlns:wpi="http://schemas.microsoft.com/office/word/2010/wordprocessingInk" xmlns:wne="http://schemas.microsoft.com/office/word/2006/wordml" xmlns:wps="http://schemas.microsoft.com/office/word/2010/wordprocessingShape" mc:Ignorable="w14 w15 w16se w16cid w16 w16cex wp14">
+<w:numbering xmlns:wpc="http://schemas.microsoft.com/office/word/2010/wordprocessingCanvas" xmlns:cx="http://schemas.microsoft.com/office/drawing/2014/chartex" xmlns:cx1="http://schemas.microsoft.com/office/drawing/2015/9/8/chartex" xmlns:cx2="http://schemas.microsoft.com/office/drawing/2015/10/21/chartex" xmlns:cx3="http://schemas.microsoft.com/office/drawing/2016/5/9/chartex" xmlns:cx4="http://schemas.microsoft.com/office/drawing/2016/5/10/chartex" xmlns:cx5="http://schemas.microsoft.com/office/drawing/2016/5/11/chartex" xmlns:mc="http://schemas.openxmlformats.org/markup-compatibility/2006" xmlns:o="urn:schemas-microsoft-com:office:office" xmlns:r="http://schemas.openxmlformats.org/officeDocument/2006/relationships" xmlns:m="http://schemas.openxmlformats.org/officeDocument/2006/math" xmlns:v="urn:schemas-microsoft-com:vml" xmlns:wp14="http://schemas.microsoft.com/office/word/2010/wordprocessingDrawing" xmlns:wp="http://schemas.openxmlformats.org/drawingml/2006/wordprocessingDrawing" xmlns:w10="urn:schemas-microsoft-com:office:word" xmlns:w="http://schemas.openxmlformats.org/wordprocessingml/2006/main" xmlns:w14="http://schemas.microsoft.com/office/word/2010/wordml" xmlns:w15="http://schemas.microsoft.com/office/word/2012/wordml" xmlns:w16se="http://schemas.microsoft.com/office/word/2015/wordml/symex" xmlns:wpg="http://schemas.microsoft.com/office/word/2010/wordprocessingGroup" xmlns:wpi="http://schemas.microsoft.com/office/word/2010/wordprocessingInk" xmlns:wne="http://schemas.microsoft.com/office/word/2006/wordml" xmlns:wps="http://schemas.microsoft.com/office/word/2010/wordprocessingShape" mc:Ignorable="w14 w15 w16se wp14">
   <w:abstractNum w:abstractNumId="0" w15:restartNumberingAfterBreak="0">
     <w:nsid w:val="FFFFFFFB"/>
     <w:multiLevelType w:val="multilevel"/>
@@ -14793,10 +14303,7 @@
 </file>
 
 <file path=word/people.xml><?xml version="1.0" encoding="utf-8"?>
-<w15:people xmlns:wpc="http://schemas.microsoft.com/office/word/2010/wordprocessingCanvas" xmlns:cx="http://schemas.microsoft.com/office/drawing/2014/chartex" xmlns:cx1="http://schemas.microsoft.com/office/drawing/2015/9/8/chartex" xmlns:cx2="http://schemas.microsoft.com/office/drawing/2015/10/21/chartex" xmlns:cx3="http://schemas.microsoft.com/office/drawing/2016/5/9/chartex" xmlns:cx4="http://schemas.microsoft.com/office/drawing/2016/5/10/chartex" xmlns:cx5="http://schemas.microsoft.com/office/drawing/2016/5/11/chartex" xmlns:cx6="http://schemas.microsoft.com/office/drawing/2016/5/12/chartex" xmlns:cx7="http://schemas.microsoft.com/office/drawing/2016/5/13/chartex" xmlns:cx8="http://schemas.microsoft.com/office/drawing/2016/5/14/chartex" xmlns:mc="http://schemas.openxmlformats.org/markup-compatibility/2006" xmlns:aink="http://schemas.microsoft.com/office/drawing/2016/ink" xmlns:am3d="http://schemas.microsoft.com/office/drawing/2017/model3d" xmlns:o="urn:schemas-microsoft-com:office:office" xmlns:r="http://schemas.openxmlformats.org/officeDocument/2006/relationships" xmlns:m="http://schemas.openxmlformats.org/officeDocument/2006/math" xmlns:v="urn:schemas-microsoft-com:vml" xmlns:wp14="http://schemas.microsoft.com/office/word/2010/wordprocessingDrawing" xmlns:wp="http://schemas.openxmlformats.org/drawingml/2006/wordprocessingDrawing" xmlns:w10="urn:schemas-microsoft-com:office:word" xmlns:w="http://schemas.openxmlformats.org/wordprocessingml/2006/main" xmlns:w14="http://schemas.microsoft.com/office/word/2010/wordml" xmlns:w15="http://schemas.microsoft.com/office/word/2012/wordml" xmlns:w16cex="http://schemas.microsoft.com/office/word/2018/wordml/cex" xmlns:w16cid="http://schemas.microsoft.com/office/word/2016/wordml/cid" xmlns:w16="http://schemas.microsoft.com/office/word/2018/wordml" xmlns:w16se="http://schemas.microsoft.com/office/word/2015/wordml/symex" xmlns:wpg="http://schemas.microsoft.com/office/word/2010/wordprocessingGroup" xmlns:wpi="http://schemas.microsoft.com/office/word/2010/wordprocessingInk" xmlns:wne="http://schemas.microsoft.com/office/word/2006/wordml" xmlns:wps="http://schemas.microsoft.com/office/word/2010/wordprocessingShape" mc:Ignorable="w14 w15 w16se w16cid w16 w16cex wp14">
-  <w15:person w15:author="Tan, Jonathan">
-    <w15:presenceInfo w15:providerId="None" w15:userId="Tan, Jonathan"/>
-  </w15:person>
+<w15:people xmlns:wpc="http://schemas.microsoft.com/office/word/2010/wordprocessingCanvas" xmlns:cx="http://schemas.microsoft.com/office/drawing/2014/chartex" xmlns:cx1="http://schemas.microsoft.com/office/drawing/2015/9/8/chartex" xmlns:cx2="http://schemas.microsoft.com/office/drawing/2015/10/21/chartex" xmlns:cx3="http://schemas.microsoft.com/office/drawing/2016/5/9/chartex" xmlns:cx4="http://schemas.microsoft.com/office/drawing/2016/5/10/chartex" xmlns:cx5="http://schemas.microsoft.com/office/drawing/2016/5/11/chartex" xmlns:mc="http://schemas.openxmlformats.org/markup-compatibility/2006" xmlns:o="urn:schemas-microsoft-com:office:office" xmlns:r="http://schemas.openxmlformats.org/officeDocument/2006/relationships" xmlns:m="http://schemas.openxmlformats.org/officeDocument/2006/math" xmlns:v="urn:schemas-microsoft-com:vml" xmlns:wp14="http://schemas.microsoft.com/office/word/2010/wordprocessingDrawing" xmlns:wp="http://schemas.openxmlformats.org/drawingml/2006/wordprocessingDrawing" xmlns:w10="urn:schemas-microsoft-com:office:word" xmlns:w="http://schemas.openxmlformats.org/wordprocessingml/2006/main" xmlns:w14="http://schemas.microsoft.com/office/word/2010/wordml" xmlns:w15="http://schemas.microsoft.com/office/word/2012/wordml" xmlns:w16se="http://schemas.microsoft.com/office/word/2015/wordml/symex" xmlns:wpg="http://schemas.microsoft.com/office/word/2010/wordprocessingGroup" xmlns:wpi="http://schemas.microsoft.com/office/word/2010/wordprocessingInk" xmlns:wne="http://schemas.microsoft.com/office/word/2006/wordml" xmlns:wps="http://schemas.microsoft.com/office/word/2010/wordprocessingShape" mc:Ignorable="w14 w15 w16se wp14">
   <w15:person w15:author="Ford, Jenna A">
     <w15:presenceInfo w15:providerId="AD" w15:userId="S-1-5-21-869016910-166078940-621696214-726021"/>
   </w15:person>
@@ -14804,7 +14311,7 @@
 </file>
 
 <file path=word/styles.xml><?xml version="1.0" encoding="utf-8"?>
-<w:styles xmlns:mc="http://schemas.openxmlformats.org/markup-compatibility/2006" xmlns:r="http://schemas.openxmlformats.org/officeDocument/2006/relationships" xmlns:w="http://schemas.openxmlformats.org/wordprocessingml/2006/main" xmlns:w14="http://schemas.microsoft.com/office/word/2010/wordml" xmlns:w15="http://schemas.microsoft.com/office/word/2012/wordml" xmlns:w16cex="http://schemas.microsoft.com/office/word/2018/wordml/cex" xmlns:w16cid="http://schemas.microsoft.com/office/word/2016/wordml/cid" xmlns:w16="http://schemas.microsoft.com/office/word/2018/wordml" xmlns:w16se="http://schemas.microsoft.com/office/word/2015/wordml/symex" mc:Ignorable="w14 w15 w16se w16cid w16 w16cex">
+<w:styles xmlns:mc="http://schemas.openxmlformats.org/markup-compatibility/2006" xmlns:r="http://schemas.openxmlformats.org/officeDocument/2006/relationships" xmlns:w="http://schemas.openxmlformats.org/wordprocessingml/2006/main" xmlns:w14="http://schemas.microsoft.com/office/word/2010/wordml" xmlns:w15="http://schemas.microsoft.com/office/word/2012/wordml" xmlns:w16se="http://schemas.microsoft.com/office/word/2015/wordml/symex" mc:Ignorable="w14 w15 w16se">
   <w:docDefaults>
     <w:rPrDefault>
       <w:rPr>
@@ -14814,7 +14321,7 @@
     </w:rPrDefault>
     <w:pPrDefault/>
   </w:docDefaults>
-  <w:latentStyles w:defLockedState="0" w:defUIPriority="99" w:defSemiHidden="0" w:defUnhideWhenUsed="0" w:defQFormat="0" w:count="376">
+  <w:latentStyles w:defLockedState="0" w:defUIPriority="99" w:defSemiHidden="0" w:defUnhideWhenUsed="0" w:defQFormat="0" w:count="374">
     <w:lsdException w:name="Normal" w:uiPriority="0" w:qFormat="1"/>
     <w:lsdException w:name="heading 1" w:uiPriority="9" w:qFormat="1"/>
     <w:lsdException w:name="heading 2" w:uiPriority="9" w:qFormat="1"/>
@@ -15189,8 +14696,6 @@
     <w:lsdException w:name="Mention" w:uiPriority="51"/>
     <w:lsdException w:name="Smart Hyperlink" w:uiPriority="52"/>
     <w:lsdException w:name="Hashtag" w:uiPriority="46"/>
-    <w:lsdException w:name="Unresolved Mention" w:semiHidden="1" w:unhideWhenUsed="1"/>
-    <w:lsdException w:name="Smart Link" w:semiHidden="1" w:unhideWhenUsed="1"/>
   </w:latentStyles>
   <w:style w:type="paragraph" w:default="1" w:styleId="Normal">
     <w:name w:val="Normal"/>
@@ -23797,7 +23302,7 @@
 </file>
 
 <file path=customXml/itemProps1.xml><?xml version="1.0" encoding="utf-8"?>
-<ds:datastoreItem xmlns:ds="http://schemas.openxmlformats.org/officeDocument/2006/customXml" ds:itemID="{BF92D6C0-B17C-46A0-AF27-8A318D4A660C}">
+<ds:datastoreItem xmlns:ds="http://schemas.openxmlformats.org/officeDocument/2006/customXml" ds:itemID="{F34752BE-527E-410B-9BBA-0CE518A3A4FC}">
   <ds:schemaRefs>
     <ds:schemaRef ds:uri="http://schemas.openxmlformats.org/officeDocument/2006/bibliography"/>
   </ds:schemaRefs>

</xml_diff>